<commit_message>
Final Sprint 2 Meeting Minutes Added
</commit_message>
<xml_diff>
--- a/Meeting Log/Sprint 2 Meeting Minutes.docx
+++ b/Meeting Log/Sprint 2 Meeting Minutes.docx
@@ -589,6 +589,11 @@
       </w:pPr>
       <w:sdt>
         <w:sdtPr>
+          <w:rPr>
+            <w:i/>
+            <w:iCs/>
+            <w:color w:val="auto"/>
+          </w:rPr>
           <w:alias w:val="Agenda 1, time allotted:"/>
           <w:tag w:val="Agenda 1, time allotted:"/>
           <w:id w:val="-548305236"/>
@@ -599,6 +604,13 @@
           <w:showingPlcHdr/>
           <w15:appearance w15:val="hidden"/>
         </w:sdtPr>
+        <w:sdtEndPr>
+          <w:rPr>
+            <w:i w:val="0"/>
+            <w:iCs w:val="0"/>
+            <w:color w:val="9F2936" w:themeColor="accent2"/>
+          </w:rPr>
+        </w:sdtEndPr>
         <w:sdtContent>
           <w:r>
             <w:t>Time allotted</w:t>
@@ -4536,10 +4548,7 @@
       </w:pPr>
       <w:r>
         <w:lastRenderedPageBreak/>
-        <w:t>Check new Styling of Pages and Testing</w:t>
-      </w:r>
-      <w:r>
-        <w:t xml:space="preserve"> </w:t>
+        <w:t xml:space="preserve">Check new Styling of Pages and Testing </w:t>
       </w:r>
       <w:sdt>
         <w:sdtPr>
@@ -4601,13 +4610,7 @@
         <w:rPr>
           <w:rStyle w:val="SubtleEmphasis"/>
         </w:rPr>
-        <w:t>October 1</w:t>
-      </w:r>
-      <w:r>
-        <w:rPr>
-          <w:rStyle w:val="SubtleEmphasis"/>
-        </w:rPr>
-        <w:t>2</w:t>
+        <w:t>October 12</w:t>
       </w:r>
       <w:r>
         <w:rPr>
@@ -5150,13 +5153,7 @@
         <w:rPr>
           <w:rStyle w:val="SubtleEmphasis"/>
         </w:rPr>
-        <w:t>Page Styling and Testing</w:t>
-      </w:r>
-      <w:r>
-        <w:rPr>
-          <w:rStyle w:val="SubtleEmphasis"/>
-        </w:rPr>
-        <w:t xml:space="preserve"> </w:t>
+        <w:t xml:space="preserve">Page Styling and Testing </w:t>
       </w:r>
       <w:r>
         <w:t xml:space="preserve">| </w:t>
@@ -5197,10 +5194,7 @@
         <w:t xml:space="preserve"> </w:t>
       </w:r>
       <w:r>
-        <w:t>The first topic that will be discussed in this meeting is</w:t>
-      </w:r>
-      <w:r>
-        <w:t xml:space="preserve"> the checking of the styling of the pages </w:t>
+        <w:t xml:space="preserve">The first topic that will be discussed in this meeting is the checking of the styling of the pages </w:t>
       </w:r>
       <w:r>
         <w:t>and changes to search, reporting and user authentication features.</w:t>
@@ -5483,8 +5477,6 @@
             <w:r>
               <w:t>50</w:t>
             </w:r>
-            <w:bookmarkStart w:id="0" w:name="_GoBack"/>
-            <w:bookmarkEnd w:id="0"/>
             <w:r>
               <w:t>pm</w:t>
             </w:r>
@@ -5514,9 +5506,1857 @@
     </w:p>
     <w:p>
       <w:pPr>
+        <w:pStyle w:val="Title"/>
+      </w:pPr>
+      <w:r>
+        <w:lastRenderedPageBreak/>
+        <w:t xml:space="preserve">Check Testing User Acceptance and Front – End Testing </w:t>
+      </w:r>
+      <w:sdt>
+        <w:sdtPr>
+          <w:rPr>
+            <w:rStyle w:val="SubtleReference"/>
+          </w:rPr>
+          <w:alias w:val="Minutes:"/>
+          <w:tag w:val="Minutes:"/>
+          <w:id w:val="-1378625802"/>
+          <w:placeholder>
+            <w:docPart w:val="2468F988DCD4494ABE1D1B3E30B6CA83"/>
+          </w:placeholder>
+          <w:temporary/>
+          <w:showingPlcHdr/>
+          <w15:appearance w15:val="hidden"/>
+        </w:sdtPr>
+        <w:sdtEndPr>
+          <w:rPr>
+            <w:rStyle w:val="DefaultParagraphFont"/>
+            <w:caps w:val="0"/>
+          </w:rPr>
+        </w:sdtEndPr>
+        <w:sdtContent>
+          <w:r>
+            <w:rPr>
+              <w:rStyle w:val="SubtleReference"/>
+            </w:rPr>
+            <w:t>Minutes</w:t>
+          </w:r>
+        </w:sdtContent>
+      </w:sdt>
+    </w:p>
+    <w:p>
+      <w:pPr>
+        <w:pStyle w:val="Heading2"/>
+      </w:pPr>
+      <w:sdt>
+        <w:sdtPr>
+          <w:alias w:val="Meeting date and time:"/>
+          <w:tag w:val="Meeting date and time:"/>
+          <w:id w:val="-45674791"/>
+          <w:placeholder>
+            <w:docPart w:val="530D2DDB9FC6434D89AEE02038F56E09"/>
+          </w:placeholder>
+          <w:temporary/>
+          <w:showingPlcHdr/>
+          <w15:appearance w15:val="hidden"/>
+        </w:sdtPr>
+        <w:sdtContent>
+          <w:r>
+            <w:t>Meeting date | time</w:t>
+          </w:r>
+        </w:sdtContent>
+      </w:sdt>
+      <w:r>
+        <w:t xml:space="preserve"> </w:t>
+      </w:r>
+      <w:r>
+        <w:rPr>
+          <w:rStyle w:val="SubtleEmphasis"/>
+        </w:rPr>
+        <w:t>October 16</w:t>
+      </w:r>
+      <w:r>
+        <w:rPr>
+          <w:rStyle w:val="SubtleEmphasis"/>
+          <w:vertAlign w:val="superscript"/>
+        </w:rPr>
+        <w:t>th</w:t>
+      </w:r>
+      <w:r>
+        <w:rPr>
+          <w:rStyle w:val="SubtleEmphasis"/>
+        </w:rPr>
+        <w:t>, 2018</w:t>
+      </w:r>
+      <w:r>
+        <w:rPr>
+          <w:rStyle w:val="SubtleEmphasis"/>
+        </w:rPr>
+        <w:t xml:space="preserve"> | </w:t>
+      </w:r>
+      <w:r>
+        <w:rPr>
+          <w:rStyle w:val="SubtleEmphasis"/>
+        </w:rPr>
+        <w:t>6:00pm</w:t>
+      </w:r>
+      <w:r>
+        <w:t xml:space="preserve"> | </w:t>
+      </w:r>
+      <w:sdt>
+        <w:sdtPr>
+          <w:alias w:val="Meeting location:"/>
+          <w:tag w:val="Meeting location:"/>
+          <w:id w:val="-614832043"/>
+          <w:placeholder>
+            <w:docPart w:val="1E3899B0D7614DBB808CA85FC4D5E646"/>
+          </w:placeholder>
+          <w:temporary/>
+          <w:showingPlcHdr/>
+          <w15:appearance w15:val="hidden"/>
+        </w:sdtPr>
+        <w:sdtContent>
+          <w:r>
+            <w:t>Meeting location</w:t>
+          </w:r>
+        </w:sdtContent>
+      </w:sdt>
+      <w:r>
+        <w:t xml:space="preserve"> </w:t>
+      </w:r>
+      <w:sdt>
+        <w:sdtPr>
+          <w:rPr>
+            <w:rStyle w:val="SubtleEmphasis"/>
+          </w:rPr>
+          <w:alias w:val="Enter location:"/>
+          <w:tag w:val="Enter location:"/>
+          <w:id w:val="-667321693"/>
+          <w:placeholder>
+            <w:docPart w:val="7F37EB364F7E49039868F458D66C88A8"/>
+          </w:placeholder>
+          <w15:appearance w15:val="hidden"/>
+        </w:sdtPr>
+        <w:sdtEndPr>
+          <w:rPr>
+            <w:rStyle w:val="DefaultParagraphFont"/>
+            <w:i w:val="0"/>
+            <w:iCs w:val="0"/>
+            <w:color w:val="9F2936" w:themeColor="accent2"/>
+          </w:rPr>
+        </w:sdtEndPr>
+        <w:sdtContent>
+          <w:r>
+            <w:rPr>
+              <w:rStyle w:val="SubtleEmphasis"/>
+            </w:rPr>
+            <w:t>QUT P Block (P506A)</w:t>
+          </w:r>
+        </w:sdtContent>
+      </w:sdt>
+    </w:p>
+    <w:tbl>
+      <w:tblPr>
+        <w:tblW w:w="5000" w:type="pct"/>
+        <w:tblLayout w:type="fixed"/>
+        <w:tblCellMar>
+          <w:left w:w="0" w:type="dxa"/>
+          <w:right w:w="0" w:type="dxa"/>
+        </w:tblCellMar>
+        <w:tblLook w:val="04A0" w:firstRow="1" w:lastRow="0" w:firstColumn="1" w:lastColumn="0" w:noHBand="0" w:noVBand="1"/>
+        <w:tblDescription w:val="Meeting information layout table"/>
+      </w:tblPr>
+      <w:tblGrid>
+        <w:gridCol w:w="5400"/>
+        <w:gridCol w:w="5400"/>
+      </w:tblGrid>
+      <w:tr>
+        <w:tc>
+          <w:tcPr>
+            <w:tcW w:w="5400" w:type="dxa"/>
+          </w:tcPr>
+          <w:tbl>
+            <w:tblPr>
+              <w:tblW w:w="5000" w:type="pct"/>
+              <w:tblInd w:w="1" w:type="dxa"/>
+              <w:tblBorders>
+                <w:left w:val="single" w:sz="4" w:space="0" w:color="9F2936" w:themeColor="accent2"/>
+              </w:tblBorders>
+              <w:tblLayout w:type="fixed"/>
+              <w:tblCellMar>
+                <w:left w:w="0" w:type="dxa"/>
+                <w:right w:w="0" w:type="dxa"/>
+              </w:tblCellMar>
+              <w:tblLook w:val="04A0" w:firstRow="1" w:lastRow="0" w:firstColumn="1" w:lastColumn="0" w:noHBand="0" w:noVBand="1"/>
+              <w:tblDescription w:val="Table for person calling meeting, type of meeting, facilitator, note taker, and timekeeper"/>
+            </w:tblPr>
+            <w:tblGrid>
+              <w:gridCol w:w="2407"/>
+              <w:gridCol w:w="2983"/>
+            </w:tblGrid>
+            <w:tr>
+              <w:tc>
+                <w:tcPr>
+                  <w:tcW w:w="2311" w:type="dxa"/>
+                  <w:tcBorders>
+                    <w:left w:val="nil"/>
+                  </w:tcBorders>
+                </w:tcPr>
+                <w:p>
+                  <w:pPr>
+                    <w:pStyle w:val="Heading3"/>
+                  </w:pPr>
+                  <w:sdt>
+                    <w:sdtPr>
+                      <w:alias w:val="Meeting called by:"/>
+                      <w:tag w:val="Meeting called by:"/>
+                      <w:id w:val="762341928"/>
+                      <w:placeholder>
+                        <w:docPart w:val="A02D434D617241F3978C0EBE46902D06"/>
+                      </w:placeholder>
+                      <w:temporary/>
+                      <w:showingPlcHdr/>
+                      <w15:appearance w15:val="hidden"/>
+                    </w:sdtPr>
+                    <w:sdtContent>
+                      <w:r>
+                        <w:t>Meeting called by</w:t>
+                      </w:r>
+                    </w:sdtContent>
+                  </w:sdt>
+                </w:p>
+              </w:tc>
+              <w:tc>
+                <w:tcPr>
+                  <w:tcW w:w="2863" w:type="dxa"/>
+                  <w:tcBorders>
+                    <w:right w:val="single" w:sz="8" w:space="0" w:color="F07F09" w:themeColor="accent1"/>
+                  </w:tcBorders>
+                </w:tcPr>
+                <w:p>
+                  <w:pPr>
+                    <w:spacing w:after="0"/>
+                  </w:pPr>
+                  <w:r>
+                    <w:t>Group</w:t>
+                  </w:r>
+                </w:p>
+              </w:tc>
+            </w:tr>
+            <w:tr>
+              <w:tc>
+                <w:tcPr>
+                  <w:tcW w:w="2311" w:type="dxa"/>
+                  <w:tcBorders>
+                    <w:left w:val="nil"/>
+                  </w:tcBorders>
+                </w:tcPr>
+                <w:p>
+                  <w:pPr>
+                    <w:pStyle w:val="Heading3"/>
+                  </w:pPr>
+                  <w:sdt>
+                    <w:sdtPr>
+                      <w:alias w:val="Type of meeting:"/>
+                      <w:tag w:val="Type of meeting:"/>
+                      <w:id w:val="-571508414"/>
+                      <w:placeholder>
+                        <w:docPart w:val="B09281CA62964145AA86010837299183"/>
+                      </w:placeholder>
+                      <w:temporary/>
+                      <w:showingPlcHdr/>
+                      <w15:appearance w15:val="hidden"/>
+                    </w:sdtPr>
+                    <w:sdtContent>
+                      <w:r>
+                        <w:t>Type of meeting</w:t>
+                      </w:r>
+                    </w:sdtContent>
+                  </w:sdt>
+                </w:p>
+              </w:tc>
+              <w:tc>
+                <w:tcPr>
+                  <w:tcW w:w="2863" w:type="dxa"/>
+                  <w:tcBorders>
+                    <w:right w:val="single" w:sz="8" w:space="0" w:color="F07F09" w:themeColor="accent1"/>
+                  </w:tcBorders>
+                </w:tcPr>
+                <w:p>
+                  <w:pPr>
+                    <w:spacing w:after="0"/>
+                  </w:pPr>
+                  <w:r>
+                    <w:t>Project Discussion</w:t>
+                  </w:r>
+                </w:p>
+              </w:tc>
+            </w:tr>
+            <w:tr>
+              <w:sdt>
+                <w:sdtPr>
+                  <w:alias w:val="Facilitator:"/>
+                  <w:tag w:val="Facilitator:"/>
+                  <w:id w:val="656657260"/>
+                  <w:placeholder>
+                    <w:docPart w:val="A3229A3162EA4C86B871E69C9F1EB481"/>
+                  </w:placeholder>
+                  <w:temporary/>
+                  <w:showingPlcHdr/>
+                  <w15:appearance w15:val="hidden"/>
+                </w:sdtPr>
+                <w:sdtContent>
+                  <w:tc>
+                    <w:tcPr>
+                      <w:tcW w:w="2311" w:type="dxa"/>
+                      <w:tcBorders>
+                        <w:left w:val="nil"/>
+                      </w:tcBorders>
+                    </w:tcPr>
+                    <w:p>
+                      <w:pPr>
+                        <w:pStyle w:val="Heading3"/>
+                      </w:pPr>
+                      <w:r>
+                        <w:t>Facilitator</w:t>
+                      </w:r>
+                    </w:p>
+                  </w:tc>
+                </w:sdtContent>
+              </w:sdt>
+              <w:tc>
+                <w:tcPr>
+                  <w:tcW w:w="2863" w:type="dxa"/>
+                  <w:tcBorders>
+                    <w:right w:val="single" w:sz="8" w:space="0" w:color="F07F09" w:themeColor="accent1"/>
+                  </w:tcBorders>
+                </w:tcPr>
+                <w:p>
+                  <w:pPr>
+                    <w:spacing w:after="0"/>
+                  </w:pPr>
+                  <w:r>
+                    <w:t>Group</w:t>
+                  </w:r>
+                </w:p>
+              </w:tc>
+            </w:tr>
+            <w:tr>
+              <w:sdt>
+                <w:sdtPr>
+                  <w:alias w:val="Note taker:"/>
+                  <w:tag w:val="Note taker:"/>
+                  <w:id w:val="1162272689"/>
+                  <w:placeholder>
+                    <w:docPart w:val="129AD4D54FA44860BF3195CF5CE9EE0B"/>
+                  </w:placeholder>
+                  <w:temporary/>
+                  <w:showingPlcHdr/>
+                  <w15:appearance w15:val="hidden"/>
+                </w:sdtPr>
+                <w:sdtContent>
+                  <w:tc>
+                    <w:tcPr>
+                      <w:tcW w:w="2311" w:type="dxa"/>
+                      <w:tcBorders>
+                        <w:left w:val="nil"/>
+                      </w:tcBorders>
+                    </w:tcPr>
+                    <w:p>
+                      <w:pPr>
+                        <w:pStyle w:val="Heading3"/>
+                      </w:pPr>
+                      <w:r>
+                        <w:t>Note taker</w:t>
+                      </w:r>
+                    </w:p>
+                  </w:tc>
+                </w:sdtContent>
+              </w:sdt>
+              <w:tc>
+                <w:tcPr>
+                  <w:tcW w:w="2863" w:type="dxa"/>
+                  <w:tcBorders>
+                    <w:right w:val="single" w:sz="8" w:space="0" w:color="F07F09" w:themeColor="accent1"/>
+                  </w:tcBorders>
+                </w:tcPr>
+                <w:p>
+                  <w:pPr>
+                    <w:spacing w:after="0"/>
+                  </w:pPr>
+                  <w:r>
+                    <w:t>Matthew Blundell</w:t>
+                  </w:r>
+                </w:p>
+              </w:tc>
+            </w:tr>
+            <w:tr>
+              <w:sdt>
+                <w:sdtPr>
+                  <w:alias w:val="Timekeeper:"/>
+                  <w:tag w:val="Timekeeper:"/>
+                  <w:id w:val="-497416050"/>
+                  <w:placeholder>
+                    <w:docPart w:val="53E3734B22D548AF9D0D8C9A8EC740CD"/>
+                  </w:placeholder>
+                  <w:temporary/>
+                  <w:showingPlcHdr/>
+                  <w15:appearance w15:val="hidden"/>
+                </w:sdtPr>
+                <w:sdtContent>
+                  <w:tc>
+                    <w:tcPr>
+                      <w:tcW w:w="2311" w:type="dxa"/>
+                      <w:tcBorders>
+                        <w:left w:val="nil"/>
+                      </w:tcBorders>
+                    </w:tcPr>
+                    <w:p>
+                      <w:pPr>
+                        <w:pStyle w:val="Heading3"/>
+                      </w:pPr>
+                      <w:r>
+                        <w:t>Timekeeper</w:t>
+                      </w:r>
+                    </w:p>
+                  </w:tc>
+                </w:sdtContent>
+              </w:sdt>
+              <w:tc>
+                <w:tcPr>
+                  <w:tcW w:w="2863" w:type="dxa"/>
+                  <w:tcBorders>
+                    <w:right w:val="single" w:sz="8" w:space="0" w:color="F07F09" w:themeColor="accent1"/>
+                  </w:tcBorders>
+                </w:tcPr>
+                <w:p>
+                  <w:pPr>
+                    <w:spacing w:after="0"/>
+                  </w:pPr>
+                  <w:r>
+                    <w:t>Group</w:t>
+                  </w:r>
+                </w:p>
+              </w:tc>
+            </w:tr>
+          </w:tbl>
+          <w:p>
+            <w:pPr>
+              <w:spacing w:after="0"/>
+            </w:pPr>
+          </w:p>
+        </w:tc>
+        <w:tc>
+          <w:tcPr>
+            <w:tcW w:w="5400" w:type="dxa"/>
+          </w:tcPr>
+          <w:p>
+            <w:pPr>
+              <w:spacing w:after="0"/>
+            </w:pPr>
+            <w:r>
+              <w:t>Matthew Blundell</w:t>
+            </w:r>
+          </w:p>
+          <w:p>
+            <w:pPr>
+              <w:spacing w:after="0"/>
+            </w:pPr>
+            <w:r>
+              <w:t>Luke Daniels</w:t>
+            </w:r>
+          </w:p>
+          <w:p>
+            <w:pPr>
+              <w:spacing w:after="0"/>
+            </w:pPr>
+            <w:r>
+              <w:t xml:space="preserve">Jacob </w:t>
+            </w:r>
+            <w:proofErr w:type="spellStart"/>
+            <w:r>
+              <w:t>Coorey</w:t>
+            </w:r>
+            <w:proofErr w:type="spellEnd"/>
+          </w:p>
+          <w:p>
+            <w:pPr>
+              <w:spacing w:after="0"/>
+            </w:pPr>
+            <w:r>
+              <w:t>Mohammed Osman</w:t>
+            </w:r>
+          </w:p>
+          <w:p>
+            <w:pPr>
+              <w:spacing w:after="0"/>
+            </w:pPr>
+            <w:r>
+              <w:t>Thomas Walker</w:t>
+            </w:r>
+          </w:p>
+        </w:tc>
+      </w:tr>
+    </w:tbl>
+    <w:p>
+      <w:pPr>
+        <w:pStyle w:val="Heading1"/>
+      </w:pPr>
+      <w:sdt>
+        <w:sdtPr>
+          <w:alias w:val="Agenda topics:"/>
+          <w:tag w:val="Agenda topics:"/>
+          <w:id w:val="1743141191"/>
+          <w:placeholder>
+            <w:docPart w:val="8F57389B65B04FBBB137E32E057C5096"/>
+          </w:placeholder>
+          <w:temporary/>
+          <w:showingPlcHdr/>
+          <w15:appearance w15:val="hidden"/>
+        </w:sdtPr>
+        <w:sdtContent>
+          <w:r>
+            <w:t>Agenda topics</w:t>
+          </w:r>
+        </w:sdtContent>
+      </w:sdt>
+    </w:p>
+    <w:p>
+      <w:pPr>
+        <w:pStyle w:val="Heading2"/>
+      </w:pPr>
+      <w:sdt>
+        <w:sdtPr>
+          <w:alias w:val="Agenda 1, time allotted:"/>
+          <w:tag w:val="Agenda 1, time allotted:"/>
+          <w:id w:val="-1354025582"/>
+          <w:placeholder>
+            <w:docPart w:val="E39C923BE15E46758DBE0F375923CEF5"/>
+          </w:placeholder>
+          <w:temporary/>
+          <w:showingPlcHdr/>
+          <w15:appearance w15:val="hidden"/>
+        </w:sdtPr>
+        <w:sdtContent>
+          <w:r>
+            <w:t>Time allotted</w:t>
+          </w:r>
+        </w:sdtContent>
+      </w:sdt>
+      <w:r>
+        <w:t xml:space="preserve"> | </w:t>
+      </w:r>
+      <w:sdt>
+        <w:sdtPr>
+          <w:rPr>
+            <w:rStyle w:val="SubtleEmphasis"/>
+          </w:rPr>
+          <w:alias w:val="Agenda 1, enter time:"/>
+          <w:tag w:val="Agenda 1, enter time:"/>
+          <w:id w:val="-2046588123"/>
+          <w:placeholder>
+            <w:docPart w:val="8CADEC1389F146BDA0284B1D2E63896D"/>
+          </w:placeholder>
+          <w15:appearance w15:val="hidden"/>
+        </w:sdtPr>
+        <w:sdtEndPr>
+          <w:rPr>
+            <w:rStyle w:val="DefaultParagraphFont"/>
+            <w:i w:val="0"/>
+            <w:iCs w:val="0"/>
+            <w:color w:val="9F2936" w:themeColor="accent2"/>
+          </w:rPr>
+        </w:sdtEndPr>
+        <w:sdtContent>
+          <w:r>
+            <w:rPr>
+              <w:rStyle w:val="SubtleEmphasis"/>
+            </w:rPr>
+            <w:t xml:space="preserve">1 hour 30 minutes </w:t>
+          </w:r>
+        </w:sdtContent>
+      </w:sdt>
+      <w:r>
+        <w:t xml:space="preserve">| </w:t>
+      </w:r>
+      <w:sdt>
+        <w:sdtPr>
+          <w:alias w:val="Agenda 1, agenda topic:"/>
+          <w:tag w:val="Agenda 1, agenda topic:"/>
+          <w:id w:val="2064440288"/>
+          <w:placeholder>
+            <w:docPart w:val="275B26B86345456E8A65E10149535C3B"/>
+          </w:placeholder>
+          <w:temporary/>
+          <w:showingPlcHdr/>
+          <w15:appearance w15:val="hidden"/>
+        </w:sdtPr>
+        <w:sdtContent>
+          <w:r>
+            <w:t>Agenda topic</w:t>
+          </w:r>
+        </w:sdtContent>
+      </w:sdt>
+      <w:r>
+        <w:t xml:space="preserve"> </w:t>
+      </w:r>
+      <w:r>
+        <w:rPr>
+          <w:rStyle w:val="SubtleEmphasis"/>
+        </w:rPr>
+        <w:t xml:space="preserve">Front End &amp; UAT Testing </w:t>
+      </w:r>
+      <w:r>
+        <w:t xml:space="preserve">| </w:t>
+      </w:r>
+      <w:sdt>
+        <w:sdtPr>
+          <w:alias w:val="Agenda 1, presenter:"/>
+          <w:tag w:val="Agenda 1, presenter:"/>
+          <w:id w:val="-1823797409"/>
+          <w:placeholder>
+            <w:docPart w:val="3B16BE80CC3B43B2A1003D9963C042AF"/>
+          </w:placeholder>
+          <w:temporary/>
+          <w:showingPlcHdr/>
+          <w15:appearance w15:val="hidden"/>
+        </w:sdtPr>
+        <w:sdtContent>
+          <w:r>
+            <w:t>Presenter</w:t>
+          </w:r>
+        </w:sdtContent>
+      </w:sdt>
+      <w:r>
+        <w:t xml:space="preserve"> </w:t>
+      </w:r>
+      <w:r>
+        <w:rPr>
+          <w:rStyle w:val="SubtleEmphasis"/>
+        </w:rPr>
+        <w:t>Group</w:t>
+      </w:r>
+    </w:p>
+    <w:p>
+      <w:pPr>
+        <w:ind w:left="0"/>
+      </w:pPr>
+      <w:r>
+        <w:t xml:space="preserve"> The first topic that will be discussed in this meeting is the checking of the display without login feature is working on the car rental program. </w:t>
+      </w:r>
+    </w:p>
+    <w:p>
+      <w:pPr>
+        <w:ind w:left="0"/>
+      </w:pPr>
+      <w:r>
+        <w:t>The group will then all sit down and do UAT against all user stories in the sprint to make sure they work as corrected</w:t>
+      </w:r>
+    </w:p>
+    <w:p>
+      <w:pPr>
+        <w:ind w:left="0"/>
+      </w:pPr>
+      <w:r>
+        <w:t>If any problems are found these are to be fixed before the final meeting next Monday.</w:t>
+      </w:r>
+    </w:p>
+    <w:p>
+      <w:pPr>
+        <w:ind w:left="0"/>
+      </w:pPr>
+      <w:r>
+        <w:t>Team will then start to do front end testing of all pages using the Selenium software</w:t>
+      </w:r>
+    </w:p>
+    <w:p>
+      <w:pPr>
+        <w:ind w:left="0"/>
+      </w:pPr>
+      <w:r>
+        <w:t>Results should be done and shown to group at the last meeting</w:t>
+      </w:r>
+    </w:p>
+    <w:tbl>
+      <w:tblPr>
+        <w:tblStyle w:val="Meetingminutes"/>
+        <w:tblW w:w="5000" w:type="pct"/>
+        <w:tblLayout w:type="fixed"/>
+        <w:tblLook w:val="04A0" w:firstRow="1" w:lastRow="0" w:firstColumn="1" w:lastColumn="0" w:noHBand="0" w:noVBand="1"/>
+        <w:tblDescription w:val="Action items information table for agenda 1"/>
+      </w:tblPr>
+      <w:tblGrid>
+        <w:gridCol w:w="6300"/>
+        <w:gridCol w:w="2250"/>
+        <w:gridCol w:w="2250"/>
+      </w:tblGrid>
+      <w:tr>
+        <w:trPr>
+          <w:cnfStyle w:val="100000000000" w:firstRow="1" w:lastRow="0" w:firstColumn="0" w:lastColumn="0" w:oddVBand="0" w:evenVBand="0" w:oddHBand="0" w:evenHBand="0" w:firstRowFirstColumn="0" w:firstRowLastColumn="0" w:lastRowFirstColumn="0" w:lastRowLastColumn="0"/>
+        </w:trPr>
+        <w:tc>
+          <w:tcPr>
+            <w:tcW w:w="6300" w:type="dxa"/>
+          </w:tcPr>
+          <w:p>
+            <w:r>
+              <w:t>Meeting Items</w:t>
+            </w:r>
+          </w:p>
+        </w:tc>
+        <w:sdt>
+          <w:sdtPr>
+            <w:alias w:val="Agenda 1, person responsible:"/>
+            <w:tag w:val="Agenda 1, person responsible:"/>
+            <w:id w:val="84813304"/>
+            <w:placeholder>
+              <w:docPart w:val="B897524562C443BD84FB4A858988B400"/>
+            </w:placeholder>
+            <w:temporary/>
+            <w:showingPlcHdr/>
+            <w15:appearance w15:val="hidden"/>
+          </w:sdtPr>
+          <w:sdtContent>
+            <w:tc>
+              <w:tcPr>
+                <w:tcW w:w="2250" w:type="dxa"/>
+              </w:tcPr>
+              <w:p>
+                <w:r>
+                  <w:t>Person responsible</w:t>
+                </w:r>
+              </w:p>
+            </w:tc>
+          </w:sdtContent>
+        </w:sdt>
+        <w:tc>
+          <w:tcPr>
+            <w:tcW w:w="2250" w:type="dxa"/>
+          </w:tcPr>
+          <w:p>
+            <w:r>
+              <w:t>Item Started or Due</w:t>
+            </w:r>
+          </w:p>
+        </w:tc>
+      </w:tr>
+      <w:tr>
+        <w:tc>
+          <w:tcPr>
+            <w:tcW w:w="6300" w:type="dxa"/>
+          </w:tcPr>
+          <w:p>
+            <w:pPr>
+              <w:ind w:left="0"/>
+            </w:pPr>
+            <w:r>
+              <w:t>Check the display without login feature works</w:t>
+            </w:r>
+          </w:p>
+        </w:tc>
+        <w:tc>
+          <w:tcPr>
+            <w:tcW w:w="2250" w:type="dxa"/>
+          </w:tcPr>
+          <w:p>
+            <w:pPr>
+              <w:ind w:left="0"/>
+            </w:pPr>
+            <w:r>
+              <w:t>Group</w:t>
+            </w:r>
+          </w:p>
+        </w:tc>
+        <w:tc>
+          <w:tcPr>
+            <w:tcW w:w="2250" w:type="dxa"/>
+          </w:tcPr>
+          <w:p>
+            <w:pPr>
+              <w:ind w:left="0"/>
+            </w:pPr>
+            <w:r>
+              <w:t>16/10/2018 | 6:00pm</w:t>
+            </w:r>
+          </w:p>
+        </w:tc>
+      </w:tr>
+      <w:tr>
+        <w:tc>
+          <w:tcPr>
+            <w:tcW w:w="6300" w:type="dxa"/>
+          </w:tcPr>
+          <w:p>
+            <w:pPr>
+              <w:ind w:left="0"/>
+            </w:pPr>
+            <w:r>
+              <w:t>Group will sit down and do UAT for all user stories</w:t>
+            </w:r>
+          </w:p>
+        </w:tc>
+        <w:tc>
+          <w:tcPr>
+            <w:tcW w:w="2250" w:type="dxa"/>
+          </w:tcPr>
+          <w:p>
+            <w:pPr>
+              <w:ind w:left="0"/>
+            </w:pPr>
+            <w:r>
+              <w:t>Group</w:t>
+            </w:r>
+          </w:p>
+        </w:tc>
+        <w:tc>
+          <w:tcPr>
+            <w:tcW w:w="2250" w:type="dxa"/>
+          </w:tcPr>
+          <w:p>
+            <w:pPr>
+              <w:ind w:left="0"/>
+            </w:pPr>
+            <w:r>
+              <w:t>16/10/2018 | 6:20pm</w:t>
+            </w:r>
+          </w:p>
+        </w:tc>
+      </w:tr>
+      <w:tr>
+        <w:tc>
+          <w:tcPr>
+            <w:tcW w:w="6300" w:type="dxa"/>
+          </w:tcPr>
+          <w:p>
+            <w:pPr>
+              <w:ind w:left="0"/>
+            </w:pPr>
+            <w:r>
+              <w:t>Start doing front end testing with Selenium</w:t>
+            </w:r>
+          </w:p>
+        </w:tc>
+        <w:tc>
+          <w:tcPr>
+            <w:tcW w:w="2250" w:type="dxa"/>
+          </w:tcPr>
+          <w:p>
+            <w:pPr>
+              <w:ind w:left="0"/>
+            </w:pPr>
+            <w:r>
+              <w:t>Group</w:t>
+            </w:r>
+          </w:p>
+        </w:tc>
+        <w:tc>
+          <w:tcPr>
+            <w:tcW w:w="2250" w:type="dxa"/>
+          </w:tcPr>
+          <w:p>
+            <w:pPr>
+              <w:ind w:left="0"/>
+            </w:pPr>
+            <w:r>
+              <w:t>16/10/2018 | 7:00pm</w:t>
+            </w:r>
+          </w:p>
+        </w:tc>
+      </w:tr>
+      <w:tr>
+        <w:tc>
+          <w:tcPr>
+            <w:tcW w:w="6300" w:type="dxa"/>
+          </w:tcPr>
+          <w:p>
+            <w:pPr>
+              <w:ind w:left="0"/>
+            </w:pPr>
+            <w:r>
+              <w:t>Bring Front-End testing results and fixed UAT problems</w:t>
+            </w:r>
+          </w:p>
+          <w:p>
+            <w:pPr>
+              <w:ind w:left="0"/>
+            </w:pPr>
+            <w:r>
+              <w:t>To final meeting</w:t>
+            </w:r>
+          </w:p>
+        </w:tc>
+        <w:tc>
+          <w:tcPr>
+            <w:tcW w:w="2250" w:type="dxa"/>
+          </w:tcPr>
+          <w:p>
+            <w:pPr>
+              <w:ind w:left="0"/>
+            </w:pPr>
+            <w:r>
+              <w:t>Group</w:t>
+            </w:r>
+          </w:p>
+        </w:tc>
+        <w:tc>
+          <w:tcPr>
+            <w:tcW w:w="2250" w:type="dxa"/>
+          </w:tcPr>
+          <w:p>
+            <w:pPr>
+              <w:ind w:left="0"/>
+            </w:pPr>
+            <w:r>
+              <w:t>16/10/2018 | 7:30pm</w:t>
+            </w:r>
+          </w:p>
+        </w:tc>
+      </w:tr>
+    </w:tbl>
+    <w:p>
+      <w:pPr>
         <w:pStyle w:val="Heading2"/>
       </w:pPr>
     </w:p>
+    <w:p>
+      <w:pPr>
+        <w:pStyle w:val="Title"/>
+      </w:pPr>
+    </w:p>
+    <w:p>
+      <w:pPr>
+        <w:pStyle w:val="Title"/>
+      </w:pPr>
+      <w:r>
+        <w:lastRenderedPageBreak/>
+        <w:t xml:space="preserve">Check Final Tests and Prepare for Final Demo </w:t>
+      </w:r>
+      <w:sdt>
+        <w:sdtPr>
+          <w:rPr>
+            <w:rStyle w:val="SubtleReference"/>
+          </w:rPr>
+          <w:alias w:val="Minutes:"/>
+          <w:tag w:val="Minutes:"/>
+          <w:id w:val="-1951160750"/>
+          <w:placeholder>
+            <w:docPart w:val="B4150B27037A4931B015323BFC9F053A"/>
+          </w:placeholder>
+          <w:temporary/>
+          <w:showingPlcHdr/>
+          <w15:appearance w15:val="hidden"/>
+        </w:sdtPr>
+        <w:sdtEndPr>
+          <w:rPr>
+            <w:rStyle w:val="DefaultParagraphFont"/>
+            <w:caps w:val="0"/>
+          </w:rPr>
+        </w:sdtEndPr>
+        <w:sdtContent>
+          <w:r>
+            <w:rPr>
+              <w:rStyle w:val="SubtleReference"/>
+            </w:rPr>
+            <w:t>Minutes</w:t>
+          </w:r>
+        </w:sdtContent>
+      </w:sdt>
+    </w:p>
+    <w:p>
+      <w:pPr>
+        <w:pStyle w:val="Heading2"/>
+      </w:pPr>
+      <w:sdt>
+        <w:sdtPr>
+          <w:alias w:val="Meeting date and time:"/>
+          <w:tag w:val="Meeting date and time:"/>
+          <w:id w:val="-190611094"/>
+          <w:placeholder>
+            <w:docPart w:val="6C03E4C6299C446F9679457A04487DC6"/>
+          </w:placeholder>
+          <w:temporary/>
+          <w:showingPlcHdr/>
+          <w15:appearance w15:val="hidden"/>
+        </w:sdtPr>
+        <w:sdtContent>
+          <w:r>
+            <w:t>Meeting date | time</w:t>
+          </w:r>
+        </w:sdtContent>
+      </w:sdt>
+      <w:r>
+        <w:t xml:space="preserve"> </w:t>
+      </w:r>
+      <w:r>
+        <w:rPr>
+          <w:rStyle w:val="SubtleEmphasis"/>
+        </w:rPr>
+        <w:t>October 22</w:t>
+      </w:r>
+      <w:r>
+        <w:rPr>
+          <w:rStyle w:val="SubtleEmphasis"/>
+          <w:vertAlign w:val="superscript"/>
+        </w:rPr>
+        <w:t>nd</w:t>
+      </w:r>
+      <w:r>
+        <w:rPr>
+          <w:rStyle w:val="SubtleEmphasis"/>
+        </w:rPr>
+        <w:t>, 2018</w:t>
+      </w:r>
+      <w:r>
+        <w:rPr>
+          <w:rStyle w:val="SubtleEmphasis"/>
+        </w:rPr>
+        <w:t xml:space="preserve"> | </w:t>
+      </w:r>
+      <w:r>
+        <w:rPr>
+          <w:rStyle w:val="SubtleEmphasis"/>
+        </w:rPr>
+        <w:t>2:00pm</w:t>
+      </w:r>
+      <w:r>
+        <w:t xml:space="preserve"> | </w:t>
+      </w:r>
+      <w:sdt>
+        <w:sdtPr>
+          <w:alias w:val="Meeting location:"/>
+          <w:tag w:val="Meeting location:"/>
+          <w:id w:val="446278670"/>
+          <w:placeholder>
+            <w:docPart w:val="DF488A3DDCA346E1B7127C97AFF9E068"/>
+          </w:placeholder>
+          <w:temporary/>
+          <w:showingPlcHdr/>
+          <w15:appearance w15:val="hidden"/>
+        </w:sdtPr>
+        <w:sdtContent>
+          <w:r>
+            <w:t>Meeting location</w:t>
+          </w:r>
+        </w:sdtContent>
+      </w:sdt>
+      <w:r>
+        <w:t xml:space="preserve"> </w:t>
+      </w:r>
+      <w:sdt>
+        <w:sdtPr>
+          <w:rPr>
+            <w:rStyle w:val="SubtleEmphasis"/>
+          </w:rPr>
+          <w:alias w:val="Enter location:"/>
+          <w:tag w:val="Enter location:"/>
+          <w:id w:val="-390812636"/>
+          <w:placeholder>
+            <w:docPart w:val="B1E6D8CB1813464F834C43FA872F2770"/>
+          </w:placeholder>
+          <w15:appearance w15:val="hidden"/>
+        </w:sdtPr>
+        <w:sdtEndPr>
+          <w:rPr>
+            <w:rStyle w:val="DefaultParagraphFont"/>
+            <w:i w:val="0"/>
+            <w:iCs w:val="0"/>
+            <w:color w:val="9F2936" w:themeColor="accent2"/>
+          </w:rPr>
+        </w:sdtEndPr>
+        <w:sdtContent>
+          <w:r>
+            <w:rPr>
+              <w:rStyle w:val="SubtleEmphasis"/>
+            </w:rPr>
+            <w:t xml:space="preserve">QUT P Block </w:t>
+          </w:r>
+        </w:sdtContent>
+      </w:sdt>
+    </w:p>
+    <w:tbl>
+      <w:tblPr>
+        <w:tblW w:w="5000" w:type="pct"/>
+        <w:tblLayout w:type="fixed"/>
+        <w:tblCellMar>
+          <w:left w:w="0" w:type="dxa"/>
+          <w:right w:w="0" w:type="dxa"/>
+        </w:tblCellMar>
+        <w:tblLook w:val="04A0" w:firstRow="1" w:lastRow="0" w:firstColumn="1" w:lastColumn="0" w:noHBand="0" w:noVBand="1"/>
+        <w:tblDescription w:val="Meeting information layout table"/>
+      </w:tblPr>
+      <w:tblGrid>
+        <w:gridCol w:w="5400"/>
+        <w:gridCol w:w="5400"/>
+      </w:tblGrid>
+      <w:tr>
+        <w:tc>
+          <w:tcPr>
+            <w:tcW w:w="5400" w:type="dxa"/>
+          </w:tcPr>
+          <w:tbl>
+            <w:tblPr>
+              <w:tblW w:w="5000" w:type="pct"/>
+              <w:tblInd w:w="1" w:type="dxa"/>
+              <w:tblBorders>
+                <w:left w:val="single" w:sz="4" w:space="0" w:color="9F2936" w:themeColor="accent2"/>
+              </w:tblBorders>
+              <w:tblLayout w:type="fixed"/>
+              <w:tblCellMar>
+                <w:left w:w="0" w:type="dxa"/>
+                <w:right w:w="0" w:type="dxa"/>
+              </w:tblCellMar>
+              <w:tblLook w:val="04A0" w:firstRow="1" w:lastRow="0" w:firstColumn="1" w:lastColumn="0" w:noHBand="0" w:noVBand="1"/>
+              <w:tblDescription w:val="Table for person calling meeting, type of meeting, facilitator, note taker, and timekeeper"/>
+            </w:tblPr>
+            <w:tblGrid>
+              <w:gridCol w:w="2407"/>
+              <w:gridCol w:w="2983"/>
+            </w:tblGrid>
+            <w:tr>
+              <w:tc>
+                <w:tcPr>
+                  <w:tcW w:w="2311" w:type="dxa"/>
+                  <w:tcBorders>
+                    <w:left w:val="nil"/>
+                  </w:tcBorders>
+                </w:tcPr>
+                <w:p>
+                  <w:pPr>
+                    <w:pStyle w:val="Heading3"/>
+                  </w:pPr>
+                  <w:sdt>
+                    <w:sdtPr>
+                      <w:alias w:val="Meeting called by:"/>
+                      <w:tag w:val="Meeting called by:"/>
+                      <w:id w:val="862793494"/>
+                      <w:placeholder>
+                        <w:docPart w:val="01ED2654ADC540B3B9E96D72D3E3D795"/>
+                      </w:placeholder>
+                      <w:temporary/>
+                      <w:showingPlcHdr/>
+                      <w15:appearance w15:val="hidden"/>
+                    </w:sdtPr>
+                    <w:sdtContent>
+                      <w:r>
+                        <w:t>Meeting called by</w:t>
+                      </w:r>
+                    </w:sdtContent>
+                  </w:sdt>
+                </w:p>
+              </w:tc>
+              <w:tc>
+                <w:tcPr>
+                  <w:tcW w:w="2863" w:type="dxa"/>
+                  <w:tcBorders>
+                    <w:right w:val="single" w:sz="8" w:space="0" w:color="F07F09" w:themeColor="accent1"/>
+                  </w:tcBorders>
+                </w:tcPr>
+                <w:p>
+                  <w:pPr>
+                    <w:spacing w:after="0"/>
+                  </w:pPr>
+                  <w:r>
+                    <w:t>Group</w:t>
+                  </w:r>
+                </w:p>
+              </w:tc>
+            </w:tr>
+            <w:tr>
+              <w:tc>
+                <w:tcPr>
+                  <w:tcW w:w="2311" w:type="dxa"/>
+                  <w:tcBorders>
+                    <w:left w:val="nil"/>
+                  </w:tcBorders>
+                </w:tcPr>
+                <w:p>
+                  <w:pPr>
+                    <w:pStyle w:val="Heading3"/>
+                  </w:pPr>
+                  <w:sdt>
+                    <w:sdtPr>
+                      <w:alias w:val="Type of meeting:"/>
+                      <w:tag w:val="Type of meeting:"/>
+                      <w:id w:val="-1615670416"/>
+                      <w:placeholder>
+                        <w:docPart w:val="32E09201C26A4AA9B8D08C4B2F268226"/>
+                      </w:placeholder>
+                      <w:temporary/>
+                      <w:showingPlcHdr/>
+                      <w15:appearance w15:val="hidden"/>
+                    </w:sdtPr>
+                    <w:sdtContent>
+                      <w:r>
+                        <w:t>Type of meeting</w:t>
+                      </w:r>
+                    </w:sdtContent>
+                  </w:sdt>
+                </w:p>
+              </w:tc>
+              <w:tc>
+                <w:tcPr>
+                  <w:tcW w:w="2863" w:type="dxa"/>
+                  <w:tcBorders>
+                    <w:right w:val="single" w:sz="8" w:space="0" w:color="F07F09" w:themeColor="accent1"/>
+                  </w:tcBorders>
+                </w:tcPr>
+                <w:p>
+                  <w:pPr>
+                    <w:spacing w:after="0"/>
+                  </w:pPr>
+                  <w:r>
+                    <w:t>Project Discussion</w:t>
+                  </w:r>
+                </w:p>
+              </w:tc>
+            </w:tr>
+            <w:tr>
+              <w:sdt>
+                <w:sdtPr>
+                  <w:alias w:val="Facilitator:"/>
+                  <w:tag w:val="Facilitator:"/>
+                  <w:id w:val="-664317508"/>
+                  <w:placeholder>
+                    <w:docPart w:val="4FDC3AD0709F4C87BFD5728EBD0AC068"/>
+                  </w:placeholder>
+                  <w:temporary/>
+                  <w:showingPlcHdr/>
+                  <w15:appearance w15:val="hidden"/>
+                </w:sdtPr>
+                <w:sdtContent>
+                  <w:tc>
+                    <w:tcPr>
+                      <w:tcW w:w="2311" w:type="dxa"/>
+                      <w:tcBorders>
+                        <w:left w:val="nil"/>
+                      </w:tcBorders>
+                    </w:tcPr>
+                    <w:p>
+                      <w:pPr>
+                        <w:pStyle w:val="Heading3"/>
+                      </w:pPr>
+                      <w:r>
+                        <w:t>Facilitator</w:t>
+                      </w:r>
+                    </w:p>
+                  </w:tc>
+                </w:sdtContent>
+              </w:sdt>
+              <w:tc>
+                <w:tcPr>
+                  <w:tcW w:w="2863" w:type="dxa"/>
+                  <w:tcBorders>
+                    <w:right w:val="single" w:sz="8" w:space="0" w:color="F07F09" w:themeColor="accent1"/>
+                  </w:tcBorders>
+                </w:tcPr>
+                <w:p>
+                  <w:pPr>
+                    <w:spacing w:after="0"/>
+                  </w:pPr>
+                  <w:r>
+                    <w:t>Group</w:t>
+                  </w:r>
+                </w:p>
+              </w:tc>
+            </w:tr>
+            <w:tr>
+              <w:sdt>
+                <w:sdtPr>
+                  <w:alias w:val="Note taker:"/>
+                  <w:tag w:val="Note taker:"/>
+                  <w:id w:val="-71979213"/>
+                  <w:placeholder>
+                    <w:docPart w:val="9CCC9B9F106B4CF196E3800E92902690"/>
+                  </w:placeholder>
+                  <w:temporary/>
+                  <w:showingPlcHdr/>
+                  <w15:appearance w15:val="hidden"/>
+                </w:sdtPr>
+                <w:sdtContent>
+                  <w:tc>
+                    <w:tcPr>
+                      <w:tcW w:w="2311" w:type="dxa"/>
+                      <w:tcBorders>
+                        <w:left w:val="nil"/>
+                      </w:tcBorders>
+                    </w:tcPr>
+                    <w:p>
+                      <w:pPr>
+                        <w:pStyle w:val="Heading3"/>
+                      </w:pPr>
+                      <w:r>
+                        <w:t>Note taker</w:t>
+                      </w:r>
+                    </w:p>
+                  </w:tc>
+                </w:sdtContent>
+              </w:sdt>
+              <w:tc>
+                <w:tcPr>
+                  <w:tcW w:w="2863" w:type="dxa"/>
+                  <w:tcBorders>
+                    <w:right w:val="single" w:sz="8" w:space="0" w:color="F07F09" w:themeColor="accent1"/>
+                  </w:tcBorders>
+                </w:tcPr>
+                <w:p>
+                  <w:pPr>
+                    <w:spacing w:after="0"/>
+                  </w:pPr>
+                  <w:r>
+                    <w:t>Matthew Blundell</w:t>
+                  </w:r>
+                </w:p>
+              </w:tc>
+            </w:tr>
+            <w:tr>
+              <w:sdt>
+                <w:sdtPr>
+                  <w:alias w:val="Timekeeper:"/>
+                  <w:tag w:val="Timekeeper:"/>
+                  <w:id w:val="-1583282355"/>
+                  <w:placeholder>
+                    <w:docPart w:val="F1F0C8619746441680D4646924325C25"/>
+                  </w:placeholder>
+                  <w:temporary/>
+                  <w:showingPlcHdr/>
+                  <w15:appearance w15:val="hidden"/>
+                </w:sdtPr>
+                <w:sdtContent>
+                  <w:tc>
+                    <w:tcPr>
+                      <w:tcW w:w="2311" w:type="dxa"/>
+                      <w:tcBorders>
+                        <w:left w:val="nil"/>
+                      </w:tcBorders>
+                    </w:tcPr>
+                    <w:p>
+                      <w:pPr>
+                        <w:pStyle w:val="Heading3"/>
+                      </w:pPr>
+                      <w:r>
+                        <w:t>Timekeeper</w:t>
+                      </w:r>
+                    </w:p>
+                  </w:tc>
+                </w:sdtContent>
+              </w:sdt>
+              <w:tc>
+                <w:tcPr>
+                  <w:tcW w:w="2863" w:type="dxa"/>
+                  <w:tcBorders>
+                    <w:right w:val="single" w:sz="8" w:space="0" w:color="F07F09" w:themeColor="accent1"/>
+                  </w:tcBorders>
+                </w:tcPr>
+                <w:p>
+                  <w:pPr>
+                    <w:spacing w:after="0"/>
+                  </w:pPr>
+                  <w:r>
+                    <w:t>Group</w:t>
+                  </w:r>
+                </w:p>
+              </w:tc>
+            </w:tr>
+          </w:tbl>
+          <w:p>
+            <w:pPr>
+              <w:spacing w:after="0"/>
+            </w:pPr>
+          </w:p>
+        </w:tc>
+        <w:tc>
+          <w:tcPr>
+            <w:tcW w:w="5400" w:type="dxa"/>
+          </w:tcPr>
+          <w:p>
+            <w:pPr>
+              <w:spacing w:after="0"/>
+            </w:pPr>
+            <w:r>
+              <w:t>Matthew Blundell</w:t>
+            </w:r>
+          </w:p>
+          <w:p>
+            <w:pPr>
+              <w:spacing w:after="0"/>
+            </w:pPr>
+            <w:r>
+              <w:t>Luke Daniels</w:t>
+            </w:r>
+          </w:p>
+          <w:p>
+            <w:pPr>
+              <w:spacing w:after="0"/>
+            </w:pPr>
+            <w:r>
+              <w:t xml:space="preserve">Jacob </w:t>
+            </w:r>
+            <w:proofErr w:type="spellStart"/>
+            <w:r>
+              <w:t>Coorey</w:t>
+            </w:r>
+            <w:proofErr w:type="spellEnd"/>
+          </w:p>
+          <w:p>
+            <w:pPr>
+              <w:spacing w:after="0"/>
+            </w:pPr>
+            <w:r>
+              <w:t>Mohammed Osman</w:t>
+            </w:r>
+          </w:p>
+          <w:p>
+            <w:pPr>
+              <w:spacing w:after="0"/>
+            </w:pPr>
+            <w:r>
+              <w:t>Thomas Walker</w:t>
+            </w:r>
+          </w:p>
+        </w:tc>
+      </w:tr>
+    </w:tbl>
+    <w:p>
+      <w:pPr>
+        <w:pStyle w:val="Heading1"/>
+      </w:pPr>
+      <w:sdt>
+        <w:sdtPr>
+          <w:alias w:val="Agenda topics:"/>
+          <w:tag w:val="Agenda topics:"/>
+          <w:id w:val="1548872418"/>
+          <w:placeholder>
+            <w:docPart w:val="4CB6E0C80B2D4EA59A2A9236DCC846FF"/>
+          </w:placeholder>
+          <w:temporary/>
+          <w:showingPlcHdr/>
+          <w15:appearance w15:val="hidden"/>
+        </w:sdtPr>
+        <w:sdtContent>
+          <w:r>
+            <w:t>Agenda topics</w:t>
+          </w:r>
+        </w:sdtContent>
+      </w:sdt>
+    </w:p>
+    <w:p>
+      <w:pPr>
+        <w:pStyle w:val="Heading2"/>
+      </w:pPr>
+      <w:sdt>
+        <w:sdtPr>
+          <w:alias w:val="Agenda 1, time allotted:"/>
+          <w:tag w:val="Agenda 1, time allotted:"/>
+          <w:id w:val="1338958448"/>
+          <w:placeholder>
+            <w:docPart w:val="3A13F3353A2B43BD9F8C1D8CC3322CA7"/>
+          </w:placeholder>
+          <w:temporary/>
+          <w:showingPlcHdr/>
+          <w15:appearance w15:val="hidden"/>
+        </w:sdtPr>
+        <w:sdtContent>
+          <w:r>
+            <w:t>Time allotted</w:t>
+          </w:r>
+        </w:sdtContent>
+      </w:sdt>
+      <w:r>
+        <w:t xml:space="preserve"> | </w:t>
+      </w:r>
+      <w:sdt>
+        <w:sdtPr>
+          <w:rPr>
+            <w:rStyle w:val="SubtleEmphasis"/>
+          </w:rPr>
+          <w:alias w:val="Agenda 1, enter time:"/>
+          <w:tag w:val="Agenda 1, enter time:"/>
+          <w:id w:val="1385824207"/>
+          <w:placeholder>
+            <w:docPart w:val="AB8E6F1A68CB4555B3151BDF9D2B05FD"/>
+          </w:placeholder>
+          <w15:appearance w15:val="hidden"/>
+        </w:sdtPr>
+        <w:sdtEndPr>
+          <w:rPr>
+            <w:rStyle w:val="DefaultParagraphFont"/>
+            <w:i w:val="0"/>
+            <w:iCs w:val="0"/>
+            <w:color w:val="9F2936" w:themeColor="accent2"/>
+          </w:rPr>
+        </w:sdtEndPr>
+        <w:sdtContent>
+          <w:r>
+            <w:rPr>
+              <w:rStyle w:val="SubtleEmphasis"/>
+            </w:rPr>
+            <w:t xml:space="preserve">1 hour 30 minutes </w:t>
+          </w:r>
+        </w:sdtContent>
+      </w:sdt>
+      <w:r>
+        <w:t xml:space="preserve">| </w:t>
+      </w:r>
+      <w:sdt>
+        <w:sdtPr>
+          <w:alias w:val="Agenda 1, agenda topic:"/>
+          <w:tag w:val="Agenda 1, agenda topic:"/>
+          <w:id w:val="500785316"/>
+          <w:placeholder>
+            <w:docPart w:val="62FDAF8B085C41C895B7200F4C0EFB84"/>
+          </w:placeholder>
+          <w:temporary/>
+          <w:showingPlcHdr/>
+          <w15:appearance w15:val="hidden"/>
+        </w:sdtPr>
+        <w:sdtContent>
+          <w:r>
+            <w:t>Agenda topic</w:t>
+          </w:r>
+        </w:sdtContent>
+      </w:sdt>
+      <w:r>
+        <w:t xml:space="preserve"> </w:t>
+      </w:r>
+      <w:r>
+        <w:rPr>
+          <w:rStyle w:val="SubtleEmphasis"/>
+        </w:rPr>
+        <w:t xml:space="preserve">Final Tests and Final Demo Prep </w:t>
+      </w:r>
+      <w:r>
+        <w:t xml:space="preserve">| </w:t>
+      </w:r>
+      <w:sdt>
+        <w:sdtPr>
+          <w:alias w:val="Agenda 1, presenter:"/>
+          <w:tag w:val="Agenda 1, presenter:"/>
+          <w:id w:val="-1001959758"/>
+          <w:placeholder>
+            <w:docPart w:val="B2AEB5247C1B425FABA421D218F673B2"/>
+          </w:placeholder>
+          <w:temporary/>
+          <w:showingPlcHdr/>
+          <w15:appearance w15:val="hidden"/>
+        </w:sdtPr>
+        <w:sdtContent>
+          <w:r>
+            <w:t>Presenter</w:t>
+          </w:r>
+        </w:sdtContent>
+      </w:sdt>
+      <w:r>
+        <w:t xml:space="preserve"> </w:t>
+      </w:r>
+      <w:r>
+        <w:rPr>
+          <w:rStyle w:val="SubtleEmphasis"/>
+        </w:rPr>
+        <w:t>Group</w:t>
+      </w:r>
+    </w:p>
+    <w:p>
+      <w:pPr>
+        <w:ind w:left="0"/>
+      </w:pPr>
+      <w:r>
+        <w:t xml:space="preserve"> The first topic that will be discussed in this meeting is to check all revised problems from the failed UAT tests to make sure they now work as expected </w:t>
+      </w:r>
+    </w:p>
+    <w:p>
+      <w:pPr>
+        <w:ind w:left="0"/>
+      </w:pPr>
+      <w:r>
+        <w:t xml:space="preserve">The group will then take a look at all </w:t>
+      </w:r>
+      <w:proofErr w:type="gramStart"/>
+      <w:r>
+        <w:t>front end</w:t>
+      </w:r>
+      <w:proofErr w:type="gramEnd"/>
+      <w:r>
+        <w:t xml:space="preserve"> tests that were completed using Selenium and discuss if anything went wrong in the process</w:t>
+      </w:r>
+    </w:p>
+    <w:p>
+      <w:pPr>
+        <w:ind w:left="0"/>
+      </w:pPr>
+      <w:r>
+        <w:t>Group will then gather everything together to start preparing for Final Demo, making presentation slides and scripts</w:t>
+      </w:r>
+    </w:p>
+    <w:p>
+      <w:pPr>
+        <w:ind w:left="0"/>
+      </w:pPr>
+      <w:r>
+        <w:t>Group will then practice how they will run the final release demo</w:t>
+      </w:r>
+    </w:p>
+    <w:tbl>
+      <w:tblPr>
+        <w:tblStyle w:val="Meetingminutes"/>
+        <w:tblW w:w="5000" w:type="pct"/>
+        <w:tblLayout w:type="fixed"/>
+        <w:tblLook w:val="04A0" w:firstRow="1" w:lastRow="0" w:firstColumn="1" w:lastColumn="0" w:noHBand="0" w:noVBand="1"/>
+        <w:tblDescription w:val="Action items information table for agenda 1"/>
+      </w:tblPr>
+      <w:tblGrid>
+        <w:gridCol w:w="6300"/>
+        <w:gridCol w:w="2250"/>
+        <w:gridCol w:w="2250"/>
+      </w:tblGrid>
+      <w:tr>
+        <w:trPr>
+          <w:cnfStyle w:val="100000000000" w:firstRow="1" w:lastRow="0" w:firstColumn="0" w:lastColumn="0" w:oddVBand="0" w:evenVBand="0" w:oddHBand="0" w:evenHBand="0" w:firstRowFirstColumn="0" w:firstRowLastColumn="0" w:lastRowFirstColumn="0" w:lastRowLastColumn="0"/>
+        </w:trPr>
+        <w:tc>
+          <w:tcPr>
+            <w:tcW w:w="6300" w:type="dxa"/>
+          </w:tcPr>
+          <w:p>
+            <w:r>
+              <w:t>Meeting Items</w:t>
+            </w:r>
+          </w:p>
+        </w:tc>
+        <w:sdt>
+          <w:sdtPr>
+            <w:alias w:val="Agenda 1, person responsible:"/>
+            <w:tag w:val="Agenda 1, person responsible:"/>
+            <w:id w:val="1762027606"/>
+            <w:placeholder>
+              <w:docPart w:val="F786D18F5B764AD98AEBDE80FE58AF77"/>
+            </w:placeholder>
+            <w:temporary/>
+            <w:showingPlcHdr/>
+            <w15:appearance w15:val="hidden"/>
+          </w:sdtPr>
+          <w:sdtContent>
+            <w:tc>
+              <w:tcPr>
+                <w:tcW w:w="2250" w:type="dxa"/>
+              </w:tcPr>
+              <w:p>
+                <w:r>
+                  <w:t>Person responsible</w:t>
+                </w:r>
+              </w:p>
+            </w:tc>
+          </w:sdtContent>
+        </w:sdt>
+        <w:tc>
+          <w:tcPr>
+            <w:tcW w:w="2250" w:type="dxa"/>
+          </w:tcPr>
+          <w:p>
+            <w:r>
+              <w:t>Item Started or Due</w:t>
+            </w:r>
+          </w:p>
+        </w:tc>
+      </w:tr>
+      <w:tr>
+        <w:tc>
+          <w:tcPr>
+            <w:tcW w:w="6300" w:type="dxa"/>
+          </w:tcPr>
+          <w:p>
+            <w:pPr>
+              <w:ind w:left="0"/>
+            </w:pPr>
+            <w:r>
+              <w:t xml:space="preserve">Check the </w:t>
+            </w:r>
+            <w:r>
+              <w:t>results of fixed UAT problem sets</w:t>
+            </w:r>
+          </w:p>
+        </w:tc>
+        <w:tc>
+          <w:tcPr>
+            <w:tcW w:w="2250" w:type="dxa"/>
+          </w:tcPr>
+          <w:p>
+            <w:pPr>
+              <w:ind w:left="0"/>
+            </w:pPr>
+            <w:r>
+              <w:t>Group</w:t>
+            </w:r>
+          </w:p>
+        </w:tc>
+        <w:tc>
+          <w:tcPr>
+            <w:tcW w:w="2250" w:type="dxa"/>
+          </w:tcPr>
+          <w:p>
+            <w:pPr>
+              <w:ind w:left="0"/>
+            </w:pPr>
+            <w:r>
+              <w:t>16/10/2018 | 2:00pm</w:t>
+            </w:r>
+          </w:p>
+        </w:tc>
+      </w:tr>
+      <w:tr>
+        <w:tc>
+          <w:tcPr>
+            <w:tcW w:w="6300" w:type="dxa"/>
+          </w:tcPr>
+          <w:p>
+            <w:pPr>
+              <w:ind w:left="0"/>
+            </w:pPr>
+            <w:r>
+              <w:t>Check the results from all Front-End Tests that were done</w:t>
+            </w:r>
+          </w:p>
+        </w:tc>
+        <w:tc>
+          <w:tcPr>
+            <w:tcW w:w="2250" w:type="dxa"/>
+          </w:tcPr>
+          <w:p>
+            <w:pPr>
+              <w:ind w:left="0"/>
+            </w:pPr>
+            <w:r>
+              <w:t>Group</w:t>
+            </w:r>
+          </w:p>
+        </w:tc>
+        <w:tc>
+          <w:tcPr>
+            <w:tcW w:w="2250" w:type="dxa"/>
+          </w:tcPr>
+          <w:p>
+            <w:pPr>
+              <w:ind w:left="0"/>
+            </w:pPr>
+            <w:r>
+              <w:t xml:space="preserve">16/10/2018 | </w:t>
+            </w:r>
+            <w:r>
+              <w:t>2</w:t>
+            </w:r>
+            <w:r>
+              <w:t>:</w:t>
+            </w:r>
+            <w:r>
+              <w:t>15</w:t>
+            </w:r>
+            <w:r>
+              <w:t>pm</w:t>
+            </w:r>
+          </w:p>
+        </w:tc>
+      </w:tr>
+      <w:tr>
+        <w:tc>
+          <w:tcPr>
+            <w:tcW w:w="6300" w:type="dxa"/>
+          </w:tcPr>
+          <w:p>
+            <w:pPr>
+              <w:ind w:left="0"/>
+            </w:pPr>
+            <w:r>
+              <w:t>Group creates resources for final demo presentation</w:t>
+            </w:r>
+          </w:p>
+        </w:tc>
+        <w:tc>
+          <w:tcPr>
+            <w:tcW w:w="2250" w:type="dxa"/>
+          </w:tcPr>
+          <w:p>
+            <w:pPr>
+              <w:ind w:left="0"/>
+            </w:pPr>
+            <w:r>
+              <w:t>Group</w:t>
+            </w:r>
+          </w:p>
+        </w:tc>
+        <w:tc>
+          <w:tcPr>
+            <w:tcW w:w="2250" w:type="dxa"/>
+          </w:tcPr>
+          <w:p>
+            <w:pPr>
+              <w:ind w:left="0"/>
+            </w:pPr>
+            <w:r>
+              <w:t xml:space="preserve">16/10/2018 | </w:t>
+            </w:r>
+            <w:r>
+              <w:t>3</w:t>
+            </w:r>
+            <w:r>
+              <w:t>:</w:t>
+            </w:r>
+            <w:r>
+              <w:t>15</w:t>
+            </w:r>
+            <w:r>
+              <w:t>pm</w:t>
+            </w:r>
+          </w:p>
+        </w:tc>
+      </w:tr>
+      <w:tr>
+        <w:tc>
+          <w:tcPr>
+            <w:tcW w:w="6300" w:type="dxa"/>
+          </w:tcPr>
+          <w:p>
+            <w:pPr>
+              <w:ind w:left="0"/>
+            </w:pPr>
+            <w:r>
+              <w:t>Group practices how they will run the final release demo</w:t>
+            </w:r>
+            <w:bookmarkStart w:id="0" w:name="_GoBack"/>
+            <w:bookmarkEnd w:id="0"/>
+          </w:p>
+        </w:tc>
+        <w:tc>
+          <w:tcPr>
+            <w:tcW w:w="2250" w:type="dxa"/>
+          </w:tcPr>
+          <w:p>
+            <w:pPr>
+              <w:ind w:left="0"/>
+            </w:pPr>
+            <w:r>
+              <w:t>Group</w:t>
+            </w:r>
+          </w:p>
+        </w:tc>
+        <w:tc>
+          <w:tcPr>
+            <w:tcW w:w="2250" w:type="dxa"/>
+          </w:tcPr>
+          <w:p>
+            <w:pPr>
+              <w:ind w:left="0"/>
+            </w:pPr>
+            <w:r>
+              <w:t xml:space="preserve">16/10/2018 | </w:t>
+            </w:r>
+            <w:r>
+              <w:t>3</w:t>
+            </w:r>
+            <w:r>
+              <w:t>:30pm</w:t>
+            </w:r>
+          </w:p>
+        </w:tc>
+      </w:tr>
+    </w:tbl>
     <w:p>
       <w:pPr>
         <w:pStyle w:val="Heading2"/>
@@ -33330,6 +35170,804 @@
         </w:p>
       </w:docPartBody>
     </w:docPart>
+    <w:docPart>
+      <w:docPartPr>
+        <w:name w:val="2468F988DCD4494ABE1D1B3E30B6CA83"/>
+        <w:category>
+          <w:name w:val="General"/>
+          <w:gallery w:val="placeholder"/>
+        </w:category>
+        <w:types>
+          <w:type w:val="bbPlcHdr"/>
+        </w:types>
+        <w:behaviors>
+          <w:behavior w:val="content"/>
+        </w:behaviors>
+        <w:guid w:val="{3C537C1A-C74C-460A-BC3E-A449D8109AE4}"/>
+      </w:docPartPr>
+      <w:docPartBody>
+        <w:p>
+          <w:pPr>
+            <w:pStyle w:val="2468F988DCD4494ABE1D1B3E30B6CA83"/>
+          </w:pPr>
+          <w:r>
+            <w:rPr>
+              <w:rStyle w:val="SubtleReference"/>
+            </w:rPr>
+            <w:t>Minutes</w:t>
+          </w:r>
+        </w:p>
+      </w:docPartBody>
+    </w:docPart>
+    <w:docPart>
+      <w:docPartPr>
+        <w:name w:val="530D2DDB9FC6434D89AEE02038F56E09"/>
+        <w:category>
+          <w:name w:val="General"/>
+          <w:gallery w:val="placeholder"/>
+        </w:category>
+        <w:types>
+          <w:type w:val="bbPlcHdr"/>
+        </w:types>
+        <w:behaviors>
+          <w:behavior w:val="content"/>
+        </w:behaviors>
+        <w:guid w:val="{344D052C-92D8-4385-BC2B-00D1D867B7F6}"/>
+      </w:docPartPr>
+      <w:docPartBody>
+        <w:p>
+          <w:pPr>
+            <w:pStyle w:val="530D2DDB9FC6434D89AEE02038F56E09"/>
+          </w:pPr>
+          <w:r>
+            <w:t>Meeting date | time</w:t>
+          </w:r>
+        </w:p>
+      </w:docPartBody>
+    </w:docPart>
+    <w:docPart>
+      <w:docPartPr>
+        <w:name w:val="1E3899B0D7614DBB808CA85FC4D5E646"/>
+        <w:category>
+          <w:name w:val="General"/>
+          <w:gallery w:val="placeholder"/>
+        </w:category>
+        <w:types>
+          <w:type w:val="bbPlcHdr"/>
+        </w:types>
+        <w:behaviors>
+          <w:behavior w:val="content"/>
+        </w:behaviors>
+        <w:guid w:val="{A15F424B-12FB-444D-98C7-0852C9FA0C37}"/>
+      </w:docPartPr>
+      <w:docPartBody>
+        <w:p>
+          <w:pPr>
+            <w:pStyle w:val="1E3899B0D7614DBB808CA85FC4D5E646"/>
+          </w:pPr>
+          <w:r>
+            <w:t>Meeting location</w:t>
+          </w:r>
+        </w:p>
+      </w:docPartBody>
+    </w:docPart>
+    <w:docPart>
+      <w:docPartPr>
+        <w:name w:val="7F37EB364F7E49039868F458D66C88A8"/>
+        <w:category>
+          <w:name w:val="General"/>
+          <w:gallery w:val="placeholder"/>
+        </w:category>
+        <w:types>
+          <w:type w:val="bbPlcHdr"/>
+        </w:types>
+        <w:behaviors>
+          <w:behavior w:val="content"/>
+        </w:behaviors>
+        <w:guid w:val="{CADC002E-2792-4E80-979D-186CE44CF2C0}"/>
+      </w:docPartPr>
+      <w:docPartBody>
+        <w:p>
+          <w:pPr>
+            <w:pStyle w:val="7F37EB364F7E49039868F458D66C88A8"/>
+          </w:pPr>
+          <w:r>
+            <w:rPr>
+              <w:rStyle w:val="SubtleEmphasis"/>
+            </w:rPr>
+            <w:t>Location</w:t>
+          </w:r>
+        </w:p>
+      </w:docPartBody>
+    </w:docPart>
+    <w:docPart>
+      <w:docPartPr>
+        <w:name w:val="A02D434D617241F3978C0EBE46902D06"/>
+        <w:category>
+          <w:name w:val="General"/>
+          <w:gallery w:val="placeholder"/>
+        </w:category>
+        <w:types>
+          <w:type w:val="bbPlcHdr"/>
+        </w:types>
+        <w:behaviors>
+          <w:behavior w:val="content"/>
+        </w:behaviors>
+        <w:guid w:val="{BED5CD2B-621C-4F12-91E2-653F64B69E7F}"/>
+      </w:docPartPr>
+      <w:docPartBody>
+        <w:p>
+          <w:pPr>
+            <w:pStyle w:val="A02D434D617241F3978C0EBE46902D06"/>
+          </w:pPr>
+          <w:r>
+            <w:t>Meeting called by</w:t>
+          </w:r>
+        </w:p>
+      </w:docPartBody>
+    </w:docPart>
+    <w:docPart>
+      <w:docPartPr>
+        <w:name w:val="B09281CA62964145AA86010837299183"/>
+        <w:category>
+          <w:name w:val="General"/>
+          <w:gallery w:val="placeholder"/>
+        </w:category>
+        <w:types>
+          <w:type w:val="bbPlcHdr"/>
+        </w:types>
+        <w:behaviors>
+          <w:behavior w:val="content"/>
+        </w:behaviors>
+        <w:guid w:val="{E7EAD13D-F938-4BCA-8679-AC36D69BB19F}"/>
+      </w:docPartPr>
+      <w:docPartBody>
+        <w:p>
+          <w:pPr>
+            <w:pStyle w:val="B09281CA62964145AA86010837299183"/>
+          </w:pPr>
+          <w:r>
+            <w:t>Type of meeting</w:t>
+          </w:r>
+        </w:p>
+      </w:docPartBody>
+    </w:docPart>
+    <w:docPart>
+      <w:docPartPr>
+        <w:name w:val="A3229A3162EA4C86B871E69C9F1EB481"/>
+        <w:category>
+          <w:name w:val="General"/>
+          <w:gallery w:val="placeholder"/>
+        </w:category>
+        <w:types>
+          <w:type w:val="bbPlcHdr"/>
+        </w:types>
+        <w:behaviors>
+          <w:behavior w:val="content"/>
+        </w:behaviors>
+        <w:guid w:val="{964FDF68-BA49-4E05-8A34-1CA155BD6BD7}"/>
+      </w:docPartPr>
+      <w:docPartBody>
+        <w:p>
+          <w:pPr>
+            <w:pStyle w:val="A3229A3162EA4C86B871E69C9F1EB481"/>
+          </w:pPr>
+          <w:r>
+            <w:t>Facilitator</w:t>
+          </w:r>
+        </w:p>
+      </w:docPartBody>
+    </w:docPart>
+    <w:docPart>
+      <w:docPartPr>
+        <w:name w:val="129AD4D54FA44860BF3195CF5CE9EE0B"/>
+        <w:category>
+          <w:name w:val="General"/>
+          <w:gallery w:val="placeholder"/>
+        </w:category>
+        <w:types>
+          <w:type w:val="bbPlcHdr"/>
+        </w:types>
+        <w:behaviors>
+          <w:behavior w:val="content"/>
+        </w:behaviors>
+        <w:guid w:val="{446640BE-6B7E-40F9-8E44-4110A4F20FCD}"/>
+      </w:docPartPr>
+      <w:docPartBody>
+        <w:p>
+          <w:pPr>
+            <w:pStyle w:val="129AD4D54FA44860BF3195CF5CE9EE0B"/>
+          </w:pPr>
+          <w:r>
+            <w:t>Note taker</w:t>
+          </w:r>
+        </w:p>
+      </w:docPartBody>
+    </w:docPart>
+    <w:docPart>
+      <w:docPartPr>
+        <w:name w:val="53E3734B22D548AF9D0D8C9A8EC740CD"/>
+        <w:category>
+          <w:name w:val="General"/>
+          <w:gallery w:val="placeholder"/>
+        </w:category>
+        <w:types>
+          <w:type w:val="bbPlcHdr"/>
+        </w:types>
+        <w:behaviors>
+          <w:behavior w:val="content"/>
+        </w:behaviors>
+        <w:guid w:val="{DF4E4D72-13BB-4065-8C98-26DF76E1BC16}"/>
+      </w:docPartPr>
+      <w:docPartBody>
+        <w:p>
+          <w:pPr>
+            <w:pStyle w:val="53E3734B22D548AF9D0D8C9A8EC740CD"/>
+          </w:pPr>
+          <w:r>
+            <w:t>Timekeeper</w:t>
+          </w:r>
+        </w:p>
+      </w:docPartBody>
+    </w:docPart>
+    <w:docPart>
+      <w:docPartPr>
+        <w:name w:val="8F57389B65B04FBBB137E32E057C5096"/>
+        <w:category>
+          <w:name w:val="General"/>
+          <w:gallery w:val="placeholder"/>
+        </w:category>
+        <w:types>
+          <w:type w:val="bbPlcHdr"/>
+        </w:types>
+        <w:behaviors>
+          <w:behavior w:val="content"/>
+        </w:behaviors>
+        <w:guid w:val="{85866CA9-B1F5-4EE5-8A8B-CF65205E3893}"/>
+      </w:docPartPr>
+      <w:docPartBody>
+        <w:p>
+          <w:pPr>
+            <w:pStyle w:val="8F57389B65B04FBBB137E32E057C5096"/>
+          </w:pPr>
+          <w:r>
+            <w:t>Agenda topics</w:t>
+          </w:r>
+        </w:p>
+      </w:docPartBody>
+    </w:docPart>
+    <w:docPart>
+      <w:docPartPr>
+        <w:name w:val="E39C923BE15E46758DBE0F375923CEF5"/>
+        <w:category>
+          <w:name w:val="General"/>
+          <w:gallery w:val="placeholder"/>
+        </w:category>
+        <w:types>
+          <w:type w:val="bbPlcHdr"/>
+        </w:types>
+        <w:behaviors>
+          <w:behavior w:val="content"/>
+        </w:behaviors>
+        <w:guid w:val="{EFE57AC8-9AF7-4674-B1B0-05BFBB583551}"/>
+      </w:docPartPr>
+      <w:docPartBody>
+        <w:p>
+          <w:pPr>
+            <w:pStyle w:val="E39C923BE15E46758DBE0F375923CEF5"/>
+          </w:pPr>
+          <w:r>
+            <w:t>Time allotted</w:t>
+          </w:r>
+        </w:p>
+      </w:docPartBody>
+    </w:docPart>
+    <w:docPart>
+      <w:docPartPr>
+        <w:name w:val="8CADEC1389F146BDA0284B1D2E63896D"/>
+        <w:category>
+          <w:name w:val="General"/>
+          <w:gallery w:val="placeholder"/>
+        </w:category>
+        <w:types>
+          <w:type w:val="bbPlcHdr"/>
+        </w:types>
+        <w:behaviors>
+          <w:behavior w:val="content"/>
+        </w:behaviors>
+        <w:guid w:val="{E5BBA5D3-0E2F-45D2-A7AA-2FCC4224E596}"/>
+      </w:docPartPr>
+      <w:docPartBody>
+        <w:p>
+          <w:pPr>
+            <w:pStyle w:val="8CADEC1389F146BDA0284B1D2E63896D"/>
+          </w:pPr>
+          <w:r>
+            <w:rPr>
+              <w:rStyle w:val="SubtleEmphasis"/>
+            </w:rPr>
+            <w:t>Time</w:t>
+          </w:r>
+        </w:p>
+      </w:docPartBody>
+    </w:docPart>
+    <w:docPart>
+      <w:docPartPr>
+        <w:name w:val="275B26B86345456E8A65E10149535C3B"/>
+        <w:category>
+          <w:name w:val="General"/>
+          <w:gallery w:val="placeholder"/>
+        </w:category>
+        <w:types>
+          <w:type w:val="bbPlcHdr"/>
+        </w:types>
+        <w:behaviors>
+          <w:behavior w:val="content"/>
+        </w:behaviors>
+        <w:guid w:val="{9851FDC1-6BE5-47CE-BEB4-21BD3F6ACE79}"/>
+      </w:docPartPr>
+      <w:docPartBody>
+        <w:p>
+          <w:pPr>
+            <w:pStyle w:val="275B26B86345456E8A65E10149535C3B"/>
+          </w:pPr>
+          <w:r>
+            <w:t>Agenda topic</w:t>
+          </w:r>
+        </w:p>
+      </w:docPartBody>
+    </w:docPart>
+    <w:docPart>
+      <w:docPartPr>
+        <w:name w:val="3B16BE80CC3B43B2A1003D9963C042AF"/>
+        <w:category>
+          <w:name w:val="General"/>
+          <w:gallery w:val="placeholder"/>
+        </w:category>
+        <w:types>
+          <w:type w:val="bbPlcHdr"/>
+        </w:types>
+        <w:behaviors>
+          <w:behavior w:val="content"/>
+        </w:behaviors>
+        <w:guid w:val="{B1D7213F-0387-418F-80A5-474704060387}"/>
+      </w:docPartPr>
+      <w:docPartBody>
+        <w:p>
+          <w:pPr>
+            <w:pStyle w:val="3B16BE80CC3B43B2A1003D9963C042AF"/>
+          </w:pPr>
+          <w:r>
+            <w:t>Presenter</w:t>
+          </w:r>
+        </w:p>
+      </w:docPartBody>
+    </w:docPart>
+    <w:docPart>
+      <w:docPartPr>
+        <w:name w:val="B897524562C443BD84FB4A858988B400"/>
+        <w:category>
+          <w:name w:val="General"/>
+          <w:gallery w:val="placeholder"/>
+        </w:category>
+        <w:types>
+          <w:type w:val="bbPlcHdr"/>
+        </w:types>
+        <w:behaviors>
+          <w:behavior w:val="content"/>
+        </w:behaviors>
+        <w:guid w:val="{F43E2E91-B277-4733-89EC-76EC0C5FA66C}"/>
+      </w:docPartPr>
+      <w:docPartBody>
+        <w:p>
+          <w:pPr>
+            <w:pStyle w:val="B897524562C443BD84FB4A858988B400"/>
+          </w:pPr>
+          <w:r>
+            <w:t>Person responsible</w:t>
+          </w:r>
+        </w:p>
+      </w:docPartBody>
+    </w:docPart>
+    <w:docPart>
+      <w:docPartPr>
+        <w:name w:val="B4150B27037A4931B015323BFC9F053A"/>
+        <w:category>
+          <w:name w:val="General"/>
+          <w:gallery w:val="placeholder"/>
+        </w:category>
+        <w:types>
+          <w:type w:val="bbPlcHdr"/>
+        </w:types>
+        <w:behaviors>
+          <w:behavior w:val="content"/>
+        </w:behaviors>
+        <w:guid w:val="{D32BD8FC-AB65-4532-BC93-B92C8161CBF4}"/>
+      </w:docPartPr>
+      <w:docPartBody>
+        <w:p>
+          <w:pPr>
+            <w:pStyle w:val="B4150B27037A4931B015323BFC9F053A"/>
+          </w:pPr>
+          <w:r>
+            <w:rPr>
+              <w:rStyle w:val="SubtleReference"/>
+            </w:rPr>
+            <w:t>Minutes</w:t>
+          </w:r>
+        </w:p>
+      </w:docPartBody>
+    </w:docPart>
+    <w:docPart>
+      <w:docPartPr>
+        <w:name w:val="6C03E4C6299C446F9679457A04487DC6"/>
+        <w:category>
+          <w:name w:val="General"/>
+          <w:gallery w:val="placeholder"/>
+        </w:category>
+        <w:types>
+          <w:type w:val="bbPlcHdr"/>
+        </w:types>
+        <w:behaviors>
+          <w:behavior w:val="content"/>
+        </w:behaviors>
+        <w:guid w:val="{5F7D39C4-34DB-4D36-B41A-1F40A6C0E99D}"/>
+      </w:docPartPr>
+      <w:docPartBody>
+        <w:p>
+          <w:pPr>
+            <w:pStyle w:val="6C03E4C6299C446F9679457A04487DC6"/>
+          </w:pPr>
+          <w:r>
+            <w:t>Meeting date | time</w:t>
+          </w:r>
+        </w:p>
+      </w:docPartBody>
+    </w:docPart>
+    <w:docPart>
+      <w:docPartPr>
+        <w:name w:val="DF488A3DDCA346E1B7127C97AFF9E068"/>
+        <w:category>
+          <w:name w:val="General"/>
+          <w:gallery w:val="placeholder"/>
+        </w:category>
+        <w:types>
+          <w:type w:val="bbPlcHdr"/>
+        </w:types>
+        <w:behaviors>
+          <w:behavior w:val="content"/>
+        </w:behaviors>
+        <w:guid w:val="{D0EF1A5B-A1C4-4277-8EF8-9CE79F65219F}"/>
+      </w:docPartPr>
+      <w:docPartBody>
+        <w:p>
+          <w:pPr>
+            <w:pStyle w:val="DF488A3DDCA346E1B7127C97AFF9E068"/>
+          </w:pPr>
+          <w:r>
+            <w:t>Meeting location</w:t>
+          </w:r>
+        </w:p>
+      </w:docPartBody>
+    </w:docPart>
+    <w:docPart>
+      <w:docPartPr>
+        <w:name w:val="B1E6D8CB1813464F834C43FA872F2770"/>
+        <w:category>
+          <w:name w:val="General"/>
+          <w:gallery w:val="placeholder"/>
+        </w:category>
+        <w:types>
+          <w:type w:val="bbPlcHdr"/>
+        </w:types>
+        <w:behaviors>
+          <w:behavior w:val="content"/>
+        </w:behaviors>
+        <w:guid w:val="{9712BCDF-F519-4B7C-A948-BA5A4EA52BDF}"/>
+      </w:docPartPr>
+      <w:docPartBody>
+        <w:p>
+          <w:pPr>
+            <w:pStyle w:val="B1E6D8CB1813464F834C43FA872F2770"/>
+          </w:pPr>
+          <w:r>
+            <w:rPr>
+              <w:rStyle w:val="SubtleEmphasis"/>
+            </w:rPr>
+            <w:t>Location</w:t>
+          </w:r>
+        </w:p>
+      </w:docPartBody>
+    </w:docPart>
+    <w:docPart>
+      <w:docPartPr>
+        <w:name w:val="01ED2654ADC540B3B9E96D72D3E3D795"/>
+        <w:category>
+          <w:name w:val="General"/>
+          <w:gallery w:val="placeholder"/>
+        </w:category>
+        <w:types>
+          <w:type w:val="bbPlcHdr"/>
+        </w:types>
+        <w:behaviors>
+          <w:behavior w:val="content"/>
+        </w:behaviors>
+        <w:guid w:val="{C5C04775-2E15-4575-82FF-07CA32B90B6F}"/>
+      </w:docPartPr>
+      <w:docPartBody>
+        <w:p>
+          <w:pPr>
+            <w:pStyle w:val="01ED2654ADC540B3B9E96D72D3E3D795"/>
+          </w:pPr>
+          <w:r>
+            <w:t>Meeting called by</w:t>
+          </w:r>
+        </w:p>
+      </w:docPartBody>
+    </w:docPart>
+    <w:docPart>
+      <w:docPartPr>
+        <w:name w:val="32E09201C26A4AA9B8D08C4B2F268226"/>
+        <w:category>
+          <w:name w:val="General"/>
+          <w:gallery w:val="placeholder"/>
+        </w:category>
+        <w:types>
+          <w:type w:val="bbPlcHdr"/>
+        </w:types>
+        <w:behaviors>
+          <w:behavior w:val="content"/>
+        </w:behaviors>
+        <w:guid w:val="{6B8AA50E-D313-45E8-803A-8C794DF67897}"/>
+      </w:docPartPr>
+      <w:docPartBody>
+        <w:p>
+          <w:pPr>
+            <w:pStyle w:val="32E09201C26A4AA9B8D08C4B2F268226"/>
+          </w:pPr>
+          <w:r>
+            <w:t>Type of meeting</w:t>
+          </w:r>
+        </w:p>
+      </w:docPartBody>
+    </w:docPart>
+    <w:docPart>
+      <w:docPartPr>
+        <w:name w:val="4FDC3AD0709F4C87BFD5728EBD0AC068"/>
+        <w:category>
+          <w:name w:val="General"/>
+          <w:gallery w:val="placeholder"/>
+        </w:category>
+        <w:types>
+          <w:type w:val="bbPlcHdr"/>
+        </w:types>
+        <w:behaviors>
+          <w:behavior w:val="content"/>
+        </w:behaviors>
+        <w:guid w:val="{6306B456-1D20-4214-8AB2-A4C50F0877F5}"/>
+      </w:docPartPr>
+      <w:docPartBody>
+        <w:p>
+          <w:pPr>
+            <w:pStyle w:val="4FDC3AD0709F4C87BFD5728EBD0AC068"/>
+          </w:pPr>
+          <w:r>
+            <w:t>Facilitator</w:t>
+          </w:r>
+        </w:p>
+      </w:docPartBody>
+    </w:docPart>
+    <w:docPart>
+      <w:docPartPr>
+        <w:name w:val="9CCC9B9F106B4CF196E3800E92902690"/>
+        <w:category>
+          <w:name w:val="General"/>
+          <w:gallery w:val="placeholder"/>
+        </w:category>
+        <w:types>
+          <w:type w:val="bbPlcHdr"/>
+        </w:types>
+        <w:behaviors>
+          <w:behavior w:val="content"/>
+        </w:behaviors>
+        <w:guid w:val="{699A2CEC-0707-43E5-A362-81CB7817D60A}"/>
+      </w:docPartPr>
+      <w:docPartBody>
+        <w:p>
+          <w:pPr>
+            <w:pStyle w:val="9CCC9B9F106B4CF196E3800E92902690"/>
+          </w:pPr>
+          <w:r>
+            <w:t>Note taker</w:t>
+          </w:r>
+        </w:p>
+      </w:docPartBody>
+    </w:docPart>
+    <w:docPart>
+      <w:docPartPr>
+        <w:name w:val="F1F0C8619746441680D4646924325C25"/>
+        <w:category>
+          <w:name w:val="General"/>
+          <w:gallery w:val="placeholder"/>
+        </w:category>
+        <w:types>
+          <w:type w:val="bbPlcHdr"/>
+        </w:types>
+        <w:behaviors>
+          <w:behavior w:val="content"/>
+        </w:behaviors>
+        <w:guid w:val="{D6698401-24A4-491B-922E-9259056D4CA4}"/>
+      </w:docPartPr>
+      <w:docPartBody>
+        <w:p>
+          <w:pPr>
+            <w:pStyle w:val="F1F0C8619746441680D4646924325C25"/>
+          </w:pPr>
+          <w:r>
+            <w:t>Timekeeper</w:t>
+          </w:r>
+        </w:p>
+      </w:docPartBody>
+    </w:docPart>
+    <w:docPart>
+      <w:docPartPr>
+        <w:name w:val="4CB6E0C80B2D4EA59A2A9236DCC846FF"/>
+        <w:category>
+          <w:name w:val="General"/>
+          <w:gallery w:val="placeholder"/>
+        </w:category>
+        <w:types>
+          <w:type w:val="bbPlcHdr"/>
+        </w:types>
+        <w:behaviors>
+          <w:behavior w:val="content"/>
+        </w:behaviors>
+        <w:guid w:val="{C8B65469-97B8-48BA-960C-3EFF544853E9}"/>
+      </w:docPartPr>
+      <w:docPartBody>
+        <w:p>
+          <w:pPr>
+            <w:pStyle w:val="4CB6E0C80B2D4EA59A2A9236DCC846FF"/>
+          </w:pPr>
+          <w:r>
+            <w:t>Agenda topics</w:t>
+          </w:r>
+        </w:p>
+      </w:docPartBody>
+    </w:docPart>
+    <w:docPart>
+      <w:docPartPr>
+        <w:name w:val="3A13F3353A2B43BD9F8C1D8CC3322CA7"/>
+        <w:category>
+          <w:name w:val="General"/>
+          <w:gallery w:val="placeholder"/>
+        </w:category>
+        <w:types>
+          <w:type w:val="bbPlcHdr"/>
+        </w:types>
+        <w:behaviors>
+          <w:behavior w:val="content"/>
+        </w:behaviors>
+        <w:guid w:val="{49512B3B-235E-4DD7-8DD9-E66A3597342D}"/>
+      </w:docPartPr>
+      <w:docPartBody>
+        <w:p>
+          <w:pPr>
+            <w:pStyle w:val="3A13F3353A2B43BD9F8C1D8CC3322CA7"/>
+          </w:pPr>
+          <w:r>
+            <w:t>Time allotted</w:t>
+          </w:r>
+        </w:p>
+      </w:docPartBody>
+    </w:docPart>
+    <w:docPart>
+      <w:docPartPr>
+        <w:name w:val="AB8E6F1A68CB4555B3151BDF9D2B05FD"/>
+        <w:category>
+          <w:name w:val="General"/>
+          <w:gallery w:val="placeholder"/>
+        </w:category>
+        <w:types>
+          <w:type w:val="bbPlcHdr"/>
+        </w:types>
+        <w:behaviors>
+          <w:behavior w:val="content"/>
+        </w:behaviors>
+        <w:guid w:val="{36147803-F531-422A-BBE1-C40086AA7EAB}"/>
+      </w:docPartPr>
+      <w:docPartBody>
+        <w:p>
+          <w:pPr>
+            <w:pStyle w:val="AB8E6F1A68CB4555B3151BDF9D2B05FD"/>
+          </w:pPr>
+          <w:r>
+            <w:rPr>
+              <w:rStyle w:val="SubtleEmphasis"/>
+            </w:rPr>
+            <w:t>Time</w:t>
+          </w:r>
+        </w:p>
+      </w:docPartBody>
+    </w:docPart>
+    <w:docPart>
+      <w:docPartPr>
+        <w:name w:val="62FDAF8B085C41C895B7200F4C0EFB84"/>
+        <w:category>
+          <w:name w:val="General"/>
+          <w:gallery w:val="placeholder"/>
+        </w:category>
+        <w:types>
+          <w:type w:val="bbPlcHdr"/>
+        </w:types>
+        <w:behaviors>
+          <w:behavior w:val="content"/>
+        </w:behaviors>
+        <w:guid w:val="{8F7BFEA5-C521-4CB3-B51A-AFBDA95BFA8E}"/>
+      </w:docPartPr>
+      <w:docPartBody>
+        <w:p>
+          <w:pPr>
+            <w:pStyle w:val="62FDAF8B085C41C895B7200F4C0EFB84"/>
+          </w:pPr>
+          <w:r>
+            <w:t>Agenda topic</w:t>
+          </w:r>
+        </w:p>
+      </w:docPartBody>
+    </w:docPart>
+    <w:docPart>
+      <w:docPartPr>
+        <w:name w:val="B2AEB5247C1B425FABA421D218F673B2"/>
+        <w:category>
+          <w:name w:val="General"/>
+          <w:gallery w:val="placeholder"/>
+        </w:category>
+        <w:types>
+          <w:type w:val="bbPlcHdr"/>
+        </w:types>
+        <w:behaviors>
+          <w:behavior w:val="content"/>
+        </w:behaviors>
+        <w:guid w:val="{DA4EBE3E-E078-4A14-A1DE-6AA20D6D60D0}"/>
+      </w:docPartPr>
+      <w:docPartBody>
+        <w:p>
+          <w:pPr>
+            <w:pStyle w:val="B2AEB5247C1B425FABA421D218F673B2"/>
+          </w:pPr>
+          <w:r>
+            <w:t>Presenter</w:t>
+          </w:r>
+        </w:p>
+      </w:docPartBody>
+    </w:docPart>
+    <w:docPart>
+      <w:docPartPr>
+        <w:name w:val="F786D18F5B764AD98AEBDE80FE58AF77"/>
+        <w:category>
+          <w:name w:val="General"/>
+          <w:gallery w:val="placeholder"/>
+        </w:category>
+        <w:types>
+          <w:type w:val="bbPlcHdr"/>
+        </w:types>
+        <w:behaviors>
+          <w:behavior w:val="content"/>
+        </w:behaviors>
+        <w:guid w:val="{1E609DD4-DB2F-4580-9733-2B5CE771DDC6}"/>
+      </w:docPartPr>
+      <w:docPartBody>
+        <w:p>
+          <w:pPr>
+            <w:pStyle w:val="F786D18F5B764AD98AEBDE80FE58AF77"/>
+          </w:pPr>
+          <w:r>
+            <w:t>Person responsible</w:t>
+          </w:r>
+        </w:p>
+      </w:docPartBody>
+    </w:docPart>
   </w:docParts>
 </w:glossaryDocument>
 </file>
@@ -33416,6 +36054,7 @@
     <w:rsid w:val="009D6E66"/>
     <w:rsid w:val="00A17762"/>
     <w:rsid w:val="00C26393"/>
+    <w:rsid w:val="00FD260A"/>
   </w:rsids>
   <m:mathPr>
     <m:mathFont m:val="Cambria Math"/>
@@ -33874,7 +36513,7 @@
     <w:basedOn w:val="DefaultParagraphFont"/>
     <w:uiPriority w:val="2"/>
     <w:qFormat/>
-    <w:rsid w:val="00797F46"/>
+    <w:rsid w:val="00FD260A"/>
     <w:rPr>
       <w:caps/>
       <w:smallCaps w:val="0"/>
@@ -33892,7 +36531,7 @@
     <w:basedOn w:val="DefaultParagraphFont"/>
     <w:uiPriority w:val="10"/>
     <w:qFormat/>
-    <w:rsid w:val="00797F46"/>
+    <w:rsid w:val="00FD260A"/>
     <w:rPr>
       <w:i/>
       <w:iCs/>
@@ -35155,6 +37794,126 @@
   <w:style w:type="paragraph" w:customStyle="1" w:styleId="A1C3461942304DA49AAC94C16381C9E9">
     <w:name w:val="A1C3461942304DA49AAC94C16381C9E9"/>
     <w:rsid w:val="00797F46"/>
+  </w:style>
+  <w:style w:type="paragraph" w:customStyle="1" w:styleId="2468F988DCD4494ABE1D1B3E30B6CA83">
+    <w:name w:val="2468F988DCD4494ABE1D1B3E30B6CA83"/>
+    <w:rsid w:val="00FD260A"/>
+  </w:style>
+  <w:style w:type="paragraph" w:customStyle="1" w:styleId="530D2DDB9FC6434D89AEE02038F56E09">
+    <w:name w:val="530D2DDB9FC6434D89AEE02038F56E09"/>
+    <w:rsid w:val="00FD260A"/>
+  </w:style>
+  <w:style w:type="paragraph" w:customStyle="1" w:styleId="1E3899B0D7614DBB808CA85FC4D5E646">
+    <w:name w:val="1E3899B0D7614DBB808CA85FC4D5E646"/>
+    <w:rsid w:val="00FD260A"/>
+  </w:style>
+  <w:style w:type="paragraph" w:customStyle="1" w:styleId="7F37EB364F7E49039868F458D66C88A8">
+    <w:name w:val="7F37EB364F7E49039868F458D66C88A8"/>
+    <w:rsid w:val="00FD260A"/>
+  </w:style>
+  <w:style w:type="paragraph" w:customStyle="1" w:styleId="A02D434D617241F3978C0EBE46902D06">
+    <w:name w:val="A02D434D617241F3978C0EBE46902D06"/>
+    <w:rsid w:val="00FD260A"/>
+  </w:style>
+  <w:style w:type="paragraph" w:customStyle="1" w:styleId="B09281CA62964145AA86010837299183">
+    <w:name w:val="B09281CA62964145AA86010837299183"/>
+    <w:rsid w:val="00FD260A"/>
+  </w:style>
+  <w:style w:type="paragraph" w:customStyle="1" w:styleId="A3229A3162EA4C86B871E69C9F1EB481">
+    <w:name w:val="A3229A3162EA4C86B871E69C9F1EB481"/>
+    <w:rsid w:val="00FD260A"/>
+  </w:style>
+  <w:style w:type="paragraph" w:customStyle="1" w:styleId="129AD4D54FA44860BF3195CF5CE9EE0B">
+    <w:name w:val="129AD4D54FA44860BF3195CF5CE9EE0B"/>
+    <w:rsid w:val="00FD260A"/>
+  </w:style>
+  <w:style w:type="paragraph" w:customStyle="1" w:styleId="53E3734B22D548AF9D0D8C9A8EC740CD">
+    <w:name w:val="53E3734B22D548AF9D0D8C9A8EC740CD"/>
+    <w:rsid w:val="00FD260A"/>
+  </w:style>
+  <w:style w:type="paragraph" w:customStyle="1" w:styleId="8F57389B65B04FBBB137E32E057C5096">
+    <w:name w:val="8F57389B65B04FBBB137E32E057C5096"/>
+    <w:rsid w:val="00FD260A"/>
+  </w:style>
+  <w:style w:type="paragraph" w:customStyle="1" w:styleId="E39C923BE15E46758DBE0F375923CEF5">
+    <w:name w:val="E39C923BE15E46758DBE0F375923CEF5"/>
+    <w:rsid w:val="00FD260A"/>
+  </w:style>
+  <w:style w:type="paragraph" w:customStyle="1" w:styleId="8CADEC1389F146BDA0284B1D2E63896D">
+    <w:name w:val="8CADEC1389F146BDA0284B1D2E63896D"/>
+    <w:rsid w:val="00FD260A"/>
+  </w:style>
+  <w:style w:type="paragraph" w:customStyle="1" w:styleId="275B26B86345456E8A65E10149535C3B">
+    <w:name w:val="275B26B86345456E8A65E10149535C3B"/>
+    <w:rsid w:val="00FD260A"/>
+  </w:style>
+  <w:style w:type="paragraph" w:customStyle="1" w:styleId="3B16BE80CC3B43B2A1003D9963C042AF">
+    <w:name w:val="3B16BE80CC3B43B2A1003D9963C042AF"/>
+    <w:rsid w:val="00FD260A"/>
+  </w:style>
+  <w:style w:type="paragraph" w:customStyle="1" w:styleId="B897524562C443BD84FB4A858988B400">
+    <w:name w:val="B897524562C443BD84FB4A858988B400"/>
+    <w:rsid w:val="00FD260A"/>
+  </w:style>
+  <w:style w:type="paragraph" w:customStyle="1" w:styleId="B4150B27037A4931B015323BFC9F053A">
+    <w:name w:val="B4150B27037A4931B015323BFC9F053A"/>
+    <w:rsid w:val="00FD260A"/>
+  </w:style>
+  <w:style w:type="paragraph" w:customStyle="1" w:styleId="6C03E4C6299C446F9679457A04487DC6">
+    <w:name w:val="6C03E4C6299C446F9679457A04487DC6"/>
+    <w:rsid w:val="00FD260A"/>
+  </w:style>
+  <w:style w:type="paragraph" w:customStyle="1" w:styleId="DF488A3DDCA346E1B7127C97AFF9E068">
+    <w:name w:val="DF488A3DDCA346E1B7127C97AFF9E068"/>
+    <w:rsid w:val="00FD260A"/>
+  </w:style>
+  <w:style w:type="paragraph" w:customStyle="1" w:styleId="B1E6D8CB1813464F834C43FA872F2770">
+    <w:name w:val="B1E6D8CB1813464F834C43FA872F2770"/>
+    <w:rsid w:val="00FD260A"/>
+  </w:style>
+  <w:style w:type="paragraph" w:customStyle="1" w:styleId="01ED2654ADC540B3B9E96D72D3E3D795">
+    <w:name w:val="01ED2654ADC540B3B9E96D72D3E3D795"/>
+    <w:rsid w:val="00FD260A"/>
+  </w:style>
+  <w:style w:type="paragraph" w:customStyle="1" w:styleId="32E09201C26A4AA9B8D08C4B2F268226">
+    <w:name w:val="32E09201C26A4AA9B8D08C4B2F268226"/>
+    <w:rsid w:val="00FD260A"/>
+  </w:style>
+  <w:style w:type="paragraph" w:customStyle="1" w:styleId="4FDC3AD0709F4C87BFD5728EBD0AC068">
+    <w:name w:val="4FDC3AD0709F4C87BFD5728EBD0AC068"/>
+    <w:rsid w:val="00FD260A"/>
+  </w:style>
+  <w:style w:type="paragraph" w:customStyle="1" w:styleId="9CCC9B9F106B4CF196E3800E92902690">
+    <w:name w:val="9CCC9B9F106B4CF196E3800E92902690"/>
+    <w:rsid w:val="00FD260A"/>
+  </w:style>
+  <w:style w:type="paragraph" w:customStyle="1" w:styleId="F1F0C8619746441680D4646924325C25">
+    <w:name w:val="F1F0C8619746441680D4646924325C25"/>
+    <w:rsid w:val="00FD260A"/>
+  </w:style>
+  <w:style w:type="paragraph" w:customStyle="1" w:styleId="4CB6E0C80B2D4EA59A2A9236DCC846FF">
+    <w:name w:val="4CB6E0C80B2D4EA59A2A9236DCC846FF"/>
+    <w:rsid w:val="00FD260A"/>
+  </w:style>
+  <w:style w:type="paragraph" w:customStyle="1" w:styleId="3A13F3353A2B43BD9F8C1D8CC3322CA7">
+    <w:name w:val="3A13F3353A2B43BD9F8C1D8CC3322CA7"/>
+    <w:rsid w:val="00FD260A"/>
+  </w:style>
+  <w:style w:type="paragraph" w:customStyle="1" w:styleId="AB8E6F1A68CB4555B3151BDF9D2B05FD">
+    <w:name w:val="AB8E6F1A68CB4555B3151BDF9D2B05FD"/>
+    <w:rsid w:val="00FD260A"/>
+  </w:style>
+  <w:style w:type="paragraph" w:customStyle="1" w:styleId="62FDAF8B085C41C895B7200F4C0EFB84">
+    <w:name w:val="62FDAF8B085C41C895B7200F4C0EFB84"/>
+    <w:rsid w:val="00FD260A"/>
+  </w:style>
+  <w:style w:type="paragraph" w:customStyle="1" w:styleId="B2AEB5247C1B425FABA421D218F673B2">
+    <w:name w:val="B2AEB5247C1B425FABA421D218F673B2"/>
+    <w:rsid w:val="00FD260A"/>
+  </w:style>
+  <w:style w:type="paragraph" w:customStyle="1" w:styleId="F786D18F5B764AD98AEBDE80FE58AF77">
+    <w:name w:val="F786D18F5B764AD98AEBDE80FE58AF77"/>
+    <w:rsid w:val="00FD260A"/>
   </w:style>
 </w:styles>
 </file>

</xml_diff>